<commit_message>
improve our doc by lhw
</commit_message>
<xml_diff>
--- a/doc/组48_项目启动文档.docx
+++ b/doc/组48_项目启动文档.docx
@@ -6,6 +6,7 @@
       <w:pPr>
         <w:pStyle w:val="a4"/>
       </w:pPr>
+      <w:bookmarkStart w:id="0" w:name="_Toc414633964"/>
       <w:r>
         <w:rPr>
           <w:rFonts w:hint="eastAsia"/>
@@ -19,8 +20,1739 @@
         </w:rPr>
         <w:t>项目启动文档</w:t>
       </w:r>
-    </w:p>
-    <w:p>
+      <w:bookmarkEnd w:id="0"/>
+    </w:p>
+    <w:p>
+      <w:pPr>
+        <w:pStyle w:val="a4"/>
+      </w:pPr>
+      <w:bookmarkStart w:id="1" w:name="_Toc414633965"/>
+      <w:r>
+        <w:rPr>
+          <w:rFonts w:hint="eastAsia"/>
+        </w:rPr>
+        <w:t>组</w:t>
+      </w:r>
+      <w:r>
+        <w:rPr>
+          <w:rFonts w:hint="eastAsia"/>
+        </w:rPr>
+        <w:t>48</w:t>
+      </w:r>
+      <w:r>
+        <w:t>_</w:t>
+      </w:r>
+      <w:r>
+        <w:rPr>
+          <w:rFonts w:hint="eastAsia"/>
+        </w:rPr>
+        <w:t>高效率</w:t>
+      </w:r>
+      <w:r>
+        <w:t>小组</w:t>
+      </w:r>
+      <w:bookmarkEnd w:id="1"/>
+    </w:p>
+    <w:p>
+      <w:r>
+        <w:br w:type="page"/>
+      </w:r>
+    </w:p>
+    <w:p>
+      <w:pPr>
+        <w:pStyle w:val="TOC"/>
+      </w:pPr>
+      <w:r>
+        <w:rPr>
+          <w:lang w:val="zh-CN"/>
+        </w:rPr>
+        <w:t>目录</w:t>
+      </w:r>
+    </w:p>
+    <w:p>
+      <w:pPr>
+        <w:pStyle w:val="10"/>
+        <w:tabs>
+          <w:tab w:val="right" w:leader="dot" w:pos="8296"/>
+        </w:tabs>
+        <w:rPr>
+          <w:noProof/>
+        </w:rPr>
+      </w:pPr>
+      <w:r>
+        <w:fldChar w:fldCharType="begin"/>
+      </w:r>
+      <w:r>
+        <w:instrText xml:space="preserve"> TOC \o "1-3" \h \z \u </w:instrText>
+      </w:r>
+      <w:r>
+        <w:fldChar w:fldCharType="separate"/>
+      </w:r>
+      <w:hyperlink w:anchor="_Toc414633964" w:history="1">
+        <w:r>
+          <w:rPr>
+            <w:rStyle w:val="aa"/>
+            <w:noProof/>
+          </w:rPr>
+          <w:t>NBA Analysis</w:t>
+        </w:r>
+        <w:r>
+          <w:rPr>
+            <w:rStyle w:val="aa"/>
+            <w:rFonts w:hint="eastAsia"/>
+            <w:noProof/>
+          </w:rPr>
+          <w:t>项目启动文档</w:t>
+        </w:r>
+        <w:r>
+          <w:rPr>
+            <w:noProof/>
+            <w:webHidden/>
+          </w:rPr>
+          <w:tab/>
+        </w:r>
+        <w:r>
+          <w:rPr>
+            <w:noProof/>
+            <w:webHidden/>
+          </w:rPr>
+          <w:fldChar w:fldCharType="begin"/>
+        </w:r>
+        <w:r>
+          <w:rPr>
+            <w:noProof/>
+            <w:webHidden/>
+          </w:rPr>
+          <w:instrText xml:space="preserve"> PAGEREF _Toc414633964 \h </w:instrText>
+        </w:r>
+        <w:r>
+          <w:rPr>
+            <w:noProof/>
+            <w:webHidden/>
+          </w:rPr>
+        </w:r>
+        <w:r>
+          <w:rPr>
+            <w:noProof/>
+            <w:webHidden/>
+          </w:rPr>
+          <w:fldChar w:fldCharType="separate"/>
+        </w:r>
+        <w:r>
+          <w:rPr>
+            <w:noProof/>
+            <w:webHidden/>
+          </w:rPr>
+          <w:t>1</w:t>
+        </w:r>
+        <w:r>
+          <w:rPr>
+            <w:noProof/>
+            <w:webHidden/>
+          </w:rPr>
+          <w:fldChar w:fldCharType="end"/>
+        </w:r>
+      </w:hyperlink>
+    </w:p>
+    <w:p>
+      <w:pPr>
+        <w:pStyle w:val="10"/>
+        <w:tabs>
+          <w:tab w:val="right" w:leader="dot" w:pos="8296"/>
+        </w:tabs>
+        <w:rPr>
+          <w:noProof/>
+        </w:rPr>
+      </w:pPr>
+      <w:hyperlink w:anchor="_Toc414633965" w:history="1">
+        <w:r>
+          <w:rPr>
+            <w:rStyle w:val="aa"/>
+            <w:rFonts w:hint="eastAsia"/>
+            <w:noProof/>
+          </w:rPr>
+          <w:t>组</w:t>
+        </w:r>
+        <w:r>
+          <w:rPr>
+            <w:rStyle w:val="aa"/>
+            <w:noProof/>
+          </w:rPr>
+          <w:t>48_</w:t>
+        </w:r>
+        <w:r>
+          <w:rPr>
+            <w:rStyle w:val="aa"/>
+            <w:rFonts w:hint="eastAsia"/>
+            <w:noProof/>
+          </w:rPr>
+          <w:t>高效率小组</w:t>
+        </w:r>
+        <w:r>
+          <w:rPr>
+            <w:noProof/>
+            <w:webHidden/>
+          </w:rPr>
+          <w:tab/>
+        </w:r>
+        <w:r>
+          <w:rPr>
+            <w:noProof/>
+            <w:webHidden/>
+          </w:rPr>
+          <w:fldChar w:fldCharType="begin"/>
+        </w:r>
+        <w:r>
+          <w:rPr>
+            <w:noProof/>
+            <w:webHidden/>
+          </w:rPr>
+          <w:instrText xml:space="preserve"> PAGEREF _Toc414633965 \h </w:instrText>
+        </w:r>
+        <w:r>
+          <w:rPr>
+            <w:noProof/>
+            <w:webHidden/>
+          </w:rPr>
+        </w:r>
+        <w:r>
+          <w:rPr>
+            <w:noProof/>
+            <w:webHidden/>
+          </w:rPr>
+          <w:fldChar w:fldCharType="separate"/>
+        </w:r>
+        <w:r>
+          <w:rPr>
+            <w:noProof/>
+            <w:webHidden/>
+          </w:rPr>
+          <w:t>1</w:t>
+        </w:r>
+        <w:r>
+          <w:rPr>
+            <w:noProof/>
+            <w:webHidden/>
+          </w:rPr>
+          <w:fldChar w:fldCharType="end"/>
+        </w:r>
+      </w:hyperlink>
+    </w:p>
+    <w:p>
+      <w:pPr>
+        <w:pStyle w:val="10"/>
+        <w:tabs>
+          <w:tab w:val="left" w:pos="420"/>
+          <w:tab w:val="right" w:leader="dot" w:pos="8296"/>
+        </w:tabs>
+        <w:rPr>
+          <w:noProof/>
+        </w:rPr>
+      </w:pPr>
+      <w:hyperlink w:anchor="_Toc414633966" w:history="1">
+        <w:r>
+          <w:rPr>
+            <w:rStyle w:val="aa"/>
+            <w:noProof/>
+          </w:rPr>
+          <w:t>1</w:t>
+        </w:r>
+        <w:r>
+          <w:rPr>
+            <w:noProof/>
+          </w:rPr>
+          <w:tab/>
+        </w:r>
+        <w:r>
+          <w:rPr>
+            <w:rStyle w:val="aa"/>
+            <w:rFonts w:hint="eastAsia"/>
+            <w:noProof/>
+          </w:rPr>
+          <w:t>成员分工：</w:t>
+        </w:r>
+        <w:r>
+          <w:rPr>
+            <w:noProof/>
+            <w:webHidden/>
+          </w:rPr>
+          <w:tab/>
+        </w:r>
+        <w:r>
+          <w:rPr>
+            <w:noProof/>
+            <w:webHidden/>
+          </w:rPr>
+          <w:fldChar w:fldCharType="begin"/>
+        </w:r>
+        <w:r>
+          <w:rPr>
+            <w:noProof/>
+            <w:webHidden/>
+          </w:rPr>
+          <w:instrText xml:space="preserve"> PAGEREF _Toc414633966 \h </w:instrText>
+        </w:r>
+        <w:r>
+          <w:rPr>
+            <w:noProof/>
+            <w:webHidden/>
+          </w:rPr>
+        </w:r>
+        <w:r>
+          <w:rPr>
+            <w:noProof/>
+            <w:webHidden/>
+          </w:rPr>
+          <w:fldChar w:fldCharType="separate"/>
+        </w:r>
+        <w:r>
+          <w:rPr>
+            <w:noProof/>
+            <w:webHidden/>
+          </w:rPr>
+          <w:t>2</w:t>
+        </w:r>
+        <w:r>
+          <w:rPr>
+            <w:noProof/>
+            <w:webHidden/>
+          </w:rPr>
+          <w:fldChar w:fldCharType="end"/>
+        </w:r>
+      </w:hyperlink>
+    </w:p>
+    <w:p>
+      <w:pPr>
+        <w:pStyle w:val="10"/>
+        <w:tabs>
+          <w:tab w:val="left" w:pos="420"/>
+          <w:tab w:val="right" w:leader="dot" w:pos="8296"/>
+        </w:tabs>
+        <w:rPr>
+          <w:noProof/>
+        </w:rPr>
+      </w:pPr>
+      <w:hyperlink w:anchor="_Toc414633967" w:history="1">
+        <w:r>
+          <w:rPr>
+            <w:rStyle w:val="aa"/>
+            <w:noProof/>
+          </w:rPr>
+          <w:t>2</w:t>
+        </w:r>
+        <w:r>
+          <w:rPr>
+            <w:noProof/>
+          </w:rPr>
+          <w:tab/>
+        </w:r>
+        <w:r>
+          <w:rPr>
+            <w:rStyle w:val="aa"/>
+            <w:rFonts w:hint="eastAsia"/>
+            <w:noProof/>
+          </w:rPr>
+          <w:t>成员通讯录</w:t>
+        </w:r>
+        <w:r>
+          <w:rPr>
+            <w:noProof/>
+            <w:webHidden/>
+          </w:rPr>
+          <w:tab/>
+        </w:r>
+        <w:r>
+          <w:rPr>
+            <w:noProof/>
+            <w:webHidden/>
+          </w:rPr>
+          <w:fldChar w:fldCharType="begin"/>
+        </w:r>
+        <w:r>
+          <w:rPr>
+            <w:noProof/>
+            <w:webHidden/>
+          </w:rPr>
+          <w:instrText xml:space="preserve"> PAGEREF _Toc414633967 \h </w:instrText>
+        </w:r>
+        <w:r>
+          <w:rPr>
+            <w:noProof/>
+            <w:webHidden/>
+          </w:rPr>
+        </w:r>
+        <w:r>
+          <w:rPr>
+            <w:noProof/>
+            <w:webHidden/>
+          </w:rPr>
+          <w:fldChar w:fldCharType="separate"/>
+        </w:r>
+        <w:r>
+          <w:rPr>
+            <w:noProof/>
+            <w:webHidden/>
+          </w:rPr>
+          <w:t>2</w:t>
+        </w:r>
+        <w:r>
+          <w:rPr>
+            <w:noProof/>
+            <w:webHidden/>
+          </w:rPr>
+          <w:fldChar w:fldCharType="end"/>
+        </w:r>
+      </w:hyperlink>
+    </w:p>
+    <w:p>
+      <w:pPr>
+        <w:pStyle w:val="10"/>
+        <w:tabs>
+          <w:tab w:val="left" w:pos="420"/>
+          <w:tab w:val="right" w:leader="dot" w:pos="8296"/>
+        </w:tabs>
+        <w:rPr>
+          <w:noProof/>
+        </w:rPr>
+      </w:pPr>
+      <w:hyperlink w:anchor="_Toc414633968" w:history="1">
+        <w:r>
+          <w:rPr>
+            <w:rStyle w:val="aa"/>
+            <w:noProof/>
+          </w:rPr>
+          <w:t>3</w:t>
+        </w:r>
+        <w:r>
+          <w:rPr>
+            <w:noProof/>
+          </w:rPr>
+          <w:tab/>
+        </w:r>
+        <w:r>
+          <w:rPr>
+            <w:rStyle w:val="aa"/>
+            <w:rFonts w:hint="eastAsia"/>
+            <w:noProof/>
+          </w:rPr>
+          <w:t>工作时间表</w:t>
+        </w:r>
+        <w:r>
+          <w:rPr>
+            <w:noProof/>
+            <w:webHidden/>
+          </w:rPr>
+          <w:tab/>
+        </w:r>
+        <w:r>
+          <w:rPr>
+            <w:noProof/>
+            <w:webHidden/>
+          </w:rPr>
+          <w:fldChar w:fldCharType="begin"/>
+        </w:r>
+        <w:r>
+          <w:rPr>
+            <w:noProof/>
+            <w:webHidden/>
+          </w:rPr>
+          <w:instrText xml:space="preserve"> PAGEREF _Toc414633968 \h </w:instrText>
+        </w:r>
+        <w:r>
+          <w:rPr>
+            <w:noProof/>
+            <w:webHidden/>
+          </w:rPr>
+        </w:r>
+        <w:r>
+          <w:rPr>
+            <w:noProof/>
+            <w:webHidden/>
+          </w:rPr>
+          <w:fldChar w:fldCharType="separate"/>
+        </w:r>
+        <w:r>
+          <w:rPr>
+            <w:noProof/>
+            <w:webHidden/>
+          </w:rPr>
+          <w:t>2</w:t>
+        </w:r>
+        <w:r>
+          <w:rPr>
+            <w:noProof/>
+            <w:webHidden/>
+          </w:rPr>
+          <w:fldChar w:fldCharType="end"/>
+        </w:r>
+      </w:hyperlink>
+    </w:p>
+    <w:p>
+      <w:pPr>
+        <w:pStyle w:val="10"/>
+        <w:tabs>
+          <w:tab w:val="left" w:pos="420"/>
+          <w:tab w:val="right" w:leader="dot" w:pos="8296"/>
+        </w:tabs>
+        <w:rPr>
+          <w:noProof/>
+        </w:rPr>
+      </w:pPr>
+      <w:hyperlink w:anchor="_Toc414633969" w:history="1">
+        <w:r>
+          <w:rPr>
+            <w:rStyle w:val="aa"/>
+            <w:noProof/>
+          </w:rPr>
+          <w:t>4</w:t>
+        </w:r>
+        <w:r>
+          <w:rPr>
+            <w:noProof/>
+          </w:rPr>
+          <w:tab/>
+        </w:r>
+        <w:r>
+          <w:rPr>
+            <w:rStyle w:val="aa"/>
+            <w:rFonts w:hint="eastAsia"/>
+            <w:noProof/>
+          </w:rPr>
+          <w:t>规章制度</w:t>
+        </w:r>
+        <w:r>
+          <w:rPr>
+            <w:noProof/>
+            <w:webHidden/>
+          </w:rPr>
+          <w:tab/>
+        </w:r>
+        <w:r>
+          <w:rPr>
+            <w:noProof/>
+            <w:webHidden/>
+          </w:rPr>
+          <w:fldChar w:fldCharType="begin"/>
+        </w:r>
+        <w:r>
+          <w:rPr>
+            <w:noProof/>
+            <w:webHidden/>
+          </w:rPr>
+          <w:instrText xml:space="preserve"> PAGEREF _Toc414633969 \h </w:instrText>
+        </w:r>
+        <w:r>
+          <w:rPr>
+            <w:noProof/>
+            <w:webHidden/>
+          </w:rPr>
+        </w:r>
+        <w:r>
+          <w:rPr>
+            <w:noProof/>
+            <w:webHidden/>
+          </w:rPr>
+          <w:fldChar w:fldCharType="separate"/>
+        </w:r>
+        <w:r>
+          <w:rPr>
+            <w:noProof/>
+            <w:webHidden/>
+          </w:rPr>
+          <w:t>3</w:t>
+        </w:r>
+        <w:r>
+          <w:rPr>
+            <w:noProof/>
+            <w:webHidden/>
+          </w:rPr>
+          <w:fldChar w:fldCharType="end"/>
+        </w:r>
+      </w:hyperlink>
+    </w:p>
+    <w:p>
+      <w:pPr>
+        <w:pStyle w:val="20"/>
+        <w:tabs>
+          <w:tab w:val="left" w:pos="1050"/>
+          <w:tab w:val="right" w:leader="dot" w:pos="8296"/>
+        </w:tabs>
+        <w:rPr>
+          <w:noProof/>
+        </w:rPr>
+      </w:pPr>
+      <w:hyperlink w:anchor="_Toc414633970" w:history="1">
+        <w:r>
+          <w:rPr>
+            <w:rStyle w:val="aa"/>
+            <w:noProof/>
+          </w:rPr>
+          <w:t>4.1</w:t>
+        </w:r>
+        <w:r>
+          <w:rPr>
+            <w:noProof/>
+          </w:rPr>
+          <w:tab/>
+        </w:r>
+        <w:r>
+          <w:rPr>
+            <w:rStyle w:val="aa"/>
+            <w:rFonts w:hint="eastAsia"/>
+            <w:noProof/>
+          </w:rPr>
+          <w:t>组长职责及其轮换制度</w:t>
+        </w:r>
+        <w:r>
+          <w:rPr>
+            <w:noProof/>
+            <w:webHidden/>
+          </w:rPr>
+          <w:tab/>
+        </w:r>
+        <w:r>
+          <w:rPr>
+            <w:noProof/>
+            <w:webHidden/>
+          </w:rPr>
+          <w:fldChar w:fldCharType="begin"/>
+        </w:r>
+        <w:r>
+          <w:rPr>
+            <w:noProof/>
+            <w:webHidden/>
+          </w:rPr>
+          <w:instrText xml:space="preserve"> PAGEREF _Toc414633970 \h </w:instrText>
+        </w:r>
+        <w:r>
+          <w:rPr>
+            <w:noProof/>
+            <w:webHidden/>
+          </w:rPr>
+        </w:r>
+        <w:r>
+          <w:rPr>
+            <w:noProof/>
+            <w:webHidden/>
+          </w:rPr>
+          <w:fldChar w:fldCharType="separate"/>
+        </w:r>
+        <w:r>
+          <w:rPr>
+            <w:noProof/>
+            <w:webHidden/>
+          </w:rPr>
+          <w:t>3</w:t>
+        </w:r>
+        <w:r>
+          <w:rPr>
+            <w:noProof/>
+            <w:webHidden/>
+          </w:rPr>
+          <w:fldChar w:fldCharType="end"/>
+        </w:r>
+      </w:hyperlink>
+    </w:p>
+    <w:p>
+      <w:pPr>
+        <w:pStyle w:val="20"/>
+        <w:tabs>
+          <w:tab w:val="left" w:pos="1050"/>
+          <w:tab w:val="right" w:leader="dot" w:pos="8296"/>
+        </w:tabs>
+        <w:rPr>
+          <w:noProof/>
+        </w:rPr>
+      </w:pPr>
+      <w:hyperlink w:anchor="_Toc414633971" w:history="1">
+        <w:r>
+          <w:rPr>
+            <w:rStyle w:val="aa"/>
+            <w:noProof/>
+          </w:rPr>
+          <w:t>4.2</w:t>
+        </w:r>
+        <w:r>
+          <w:rPr>
+            <w:noProof/>
+          </w:rPr>
+          <w:tab/>
+        </w:r>
+        <w:r>
+          <w:rPr>
+            <w:rStyle w:val="aa"/>
+            <w:rFonts w:hint="eastAsia"/>
+            <w:noProof/>
+          </w:rPr>
+          <w:t>沟通规范</w:t>
+        </w:r>
+        <w:r>
+          <w:rPr>
+            <w:noProof/>
+            <w:webHidden/>
+          </w:rPr>
+          <w:tab/>
+        </w:r>
+        <w:r>
+          <w:rPr>
+            <w:noProof/>
+            <w:webHidden/>
+          </w:rPr>
+          <w:fldChar w:fldCharType="begin"/>
+        </w:r>
+        <w:r>
+          <w:rPr>
+            <w:noProof/>
+            <w:webHidden/>
+          </w:rPr>
+          <w:instrText xml:space="preserve"> PAGEREF _Toc414633971 \h </w:instrText>
+        </w:r>
+        <w:r>
+          <w:rPr>
+            <w:noProof/>
+            <w:webHidden/>
+          </w:rPr>
+        </w:r>
+        <w:r>
+          <w:rPr>
+            <w:noProof/>
+            <w:webHidden/>
+          </w:rPr>
+          <w:fldChar w:fldCharType="separate"/>
+        </w:r>
+        <w:r>
+          <w:rPr>
+            <w:noProof/>
+            <w:webHidden/>
+          </w:rPr>
+          <w:t>3</w:t>
+        </w:r>
+        <w:r>
+          <w:rPr>
+            <w:noProof/>
+            <w:webHidden/>
+          </w:rPr>
+          <w:fldChar w:fldCharType="end"/>
+        </w:r>
+      </w:hyperlink>
+    </w:p>
+    <w:p>
+      <w:pPr>
+        <w:pStyle w:val="20"/>
+        <w:tabs>
+          <w:tab w:val="left" w:pos="1050"/>
+          <w:tab w:val="right" w:leader="dot" w:pos="8296"/>
+        </w:tabs>
+        <w:rPr>
+          <w:noProof/>
+        </w:rPr>
+      </w:pPr>
+      <w:hyperlink w:anchor="_Toc414633972" w:history="1">
+        <w:r>
+          <w:rPr>
+            <w:rStyle w:val="aa"/>
+            <w:noProof/>
+          </w:rPr>
+          <w:t>4.3</w:t>
+        </w:r>
+        <w:r>
+          <w:rPr>
+            <w:noProof/>
+          </w:rPr>
+          <w:tab/>
+        </w:r>
+        <w:r>
+          <w:rPr>
+            <w:rStyle w:val="aa"/>
+            <w:rFonts w:hint="eastAsia"/>
+            <w:noProof/>
+          </w:rPr>
+          <w:t>工作规范</w:t>
+        </w:r>
+        <w:r>
+          <w:rPr>
+            <w:noProof/>
+            <w:webHidden/>
+          </w:rPr>
+          <w:tab/>
+        </w:r>
+        <w:r>
+          <w:rPr>
+            <w:noProof/>
+            <w:webHidden/>
+          </w:rPr>
+          <w:fldChar w:fldCharType="begin"/>
+        </w:r>
+        <w:r>
+          <w:rPr>
+            <w:noProof/>
+            <w:webHidden/>
+          </w:rPr>
+          <w:instrText xml:space="preserve"> PAGEREF _Toc414633972 \h </w:instrText>
+        </w:r>
+        <w:r>
+          <w:rPr>
+            <w:noProof/>
+            <w:webHidden/>
+          </w:rPr>
+        </w:r>
+        <w:r>
+          <w:rPr>
+            <w:noProof/>
+            <w:webHidden/>
+          </w:rPr>
+          <w:fldChar w:fldCharType="separate"/>
+        </w:r>
+        <w:r>
+          <w:rPr>
+            <w:noProof/>
+            <w:webHidden/>
+          </w:rPr>
+          <w:t>3</w:t>
+        </w:r>
+        <w:r>
+          <w:rPr>
+            <w:noProof/>
+            <w:webHidden/>
+          </w:rPr>
+          <w:fldChar w:fldCharType="end"/>
+        </w:r>
+      </w:hyperlink>
+    </w:p>
+    <w:p>
+      <w:pPr>
+        <w:pStyle w:val="20"/>
+        <w:tabs>
+          <w:tab w:val="left" w:pos="1050"/>
+          <w:tab w:val="right" w:leader="dot" w:pos="8296"/>
+        </w:tabs>
+        <w:rPr>
+          <w:noProof/>
+        </w:rPr>
+      </w:pPr>
+      <w:hyperlink w:anchor="_Toc414633973" w:history="1">
+        <w:r>
+          <w:rPr>
+            <w:rStyle w:val="aa"/>
+            <w:noProof/>
+          </w:rPr>
+          <w:t>4.4</w:t>
+        </w:r>
+        <w:r>
+          <w:rPr>
+            <w:noProof/>
+          </w:rPr>
+          <w:tab/>
+        </w:r>
+        <w:r>
+          <w:rPr>
+            <w:rStyle w:val="aa"/>
+            <w:rFonts w:hint="eastAsia"/>
+            <w:noProof/>
+          </w:rPr>
+          <w:t>激励制度</w:t>
+        </w:r>
+        <w:r>
+          <w:rPr>
+            <w:noProof/>
+            <w:webHidden/>
+          </w:rPr>
+          <w:tab/>
+        </w:r>
+        <w:r>
+          <w:rPr>
+            <w:noProof/>
+            <w:webHidden/>
+          </w:rPr>
+          <w:fldChar w:fldCharType="begin"/>
+        </w:r>
+        <w:r>
+          <w:rPr>
+            <w:noProof/>
+            <w:webHidden/>
+          </w:rPr>
+          <w:instrText xml:space="preserve"> PAGEREF _Toc414633973 \h </w:instrText>
+        </w:r>
+        <w:r>
+          <w:rPr>
+            <w:noProof/>
+            <w:webHidden/>
+          </w:rPr>
+        </w:r>
+        <w:r>
+          <w:rPr>
+            <w:noProof/>
+            <w:webHidden/>
+          </w:rPr>
+          <w:fldChar w:fldCharType="separate"/>
+        </w:r>
+        <w:r>
+          <w:rPr>
+            <w:noProof/>
+            <w:webHidden/>
+          </w:rPr>
+          <w:t>3</w:t>
+        </w:r>
+        <w:r>
+          <w:rPr>
+            <w:noProof/>
+            <w:webHidden/>
+          </w:rPr>
+          <w:fldChar w:fldCharType="end"/>
+        </w:r>
+      </w:hyperlink>
+    </w:p>
+    <w:p>
+      <w:pPr>
+        <w:pStyle w:val="10"/>
+        <w:tabs>
+          <w:tab w:val="left" w:pos="420"/>
+          <w:tab w:val="right" w:leader="dot" w:pos="8296"/>
+        </w:tabs>
+        <w:rPr>
+          <w:noProof/>
+        </w:rPr>
+      </w:pPr>
+      <w:hyperlink w:anchor="_Toc414633974" w:history="1">
+        <w:r>
+          <w:rPr>
+            <w:rStyle w:val="aa"/>
+            <w:noProof/>
+          </w:rPr>
+          <w:t>5</w:t>
+        </w:r>
+        <w:r>
+          <w:rPr>
+            <w:noProof/>
+          </w:rPr>
+          <w:tab/>
+        </w:r>
+        <w:r>
+          <w:rPr>
+            <w:rStyle w:val="aa"/>
+            <w:rFonts w:hint="eastAsia"/>
+            <w:noProof/>
+          </w:rPr>
+          <w:t>版本控制</w:t>
+        </w:r>
+        <w:r>
+          <w:rPr>
+            <w:noProof/>
+            <w:webHidden/>
+          </w:rPr>
+          <w:tab/>
+        </w:r>
+        <w:r>
+          <w:rPr>
+            <w:noProof/>
+            <w:webHidden/>
+          </w:rPr>
+          <w:fldChar w:fldCharType="begin"/>
+        </w:r>
+        <w:r>
+          <w:rPr>
+            <w:noProof/>
+            <w:webHidden/>
+          </w:rPr>
+          <w:instrText xml:space="preserve"> PAGEREF _Toc414633974 \h </w:instrText>
+        </w:r>
+        <w:r>
+          <w:rPr>
+            <w:noProof/>
+            <w:webHidden/>
+          </w:rPr>
+        </w:r>
+        <w:r>
+          <w:rPr>
+            <w:noProof/>
+            <w:webHidden/>
+          </w:rPr>
+          <w:fldChar w:fldCharType="separate"/>
+        </w:r>
+        <w:r>
+          <w:rPr>
+            <w:noProof/>
+            <w:webHidden/>
+          </w:rPr>
+          <w:t>4</w:t>
+        </w:r>
+        <w:r>
+          <w:rPr>
+            <w:noProof/>
+            <w:webHidden/>
+          </w:rPr>
+          <w:fldChar w:fldCharType="end"/>
+        </w:r>
+      </w:hyperlink>
+    </w:p>
+    <w:p>
+      <w:pPr>
+        <w:pStyle w:val="20"/>
+        <w:tabs>
+          <w:tab w:val="left" w:pos="1050"/>
+          <w:tab w:val="right" w:leader="dot" w:pos="8296"/>
+        </w:tabs>
+        <w:rPr>
+          <w:noProof/>
+        </w:rPr>
+      </w:pPr>
+      <w:hyperlink w:anchor="_Toc414633975" w:history="1">
+        <w:r>
+          <w:rPr>
+            <w:rStyle w:val="aa"/>
+            <w:noProof/>
+          </w:rPr>
+          <w:t>5.1</w:t>
+        </w:r>
+        <w:r>
+          <w:rPr>
+            <w:noProof/>
+          </w:rPr>
+          <w:tab/>
+        </w:r>
+        <w:r>
+          <w:rPr>
+            <w:rStyle w:val="aa"/>
+            <w:rFonts w:hint="eastAsia"/>
+            <w:noProof/>
+          </w:rPr>
+          <w:t>工具</w:t>
+        </w:r>
+        <w:r>
+          <w:rPr>
+            <w:noProof/>
+            <w:webHidden/>
+          </w:rPr>
+          <w:tab/>
+        </w:r>
+        <w:r>
+          <w:rPr>
+            <w:noProof/>
+            <w:webHidden/>
+          </w:rPr>
+          <w:fldChar w:fldCharType="begin"/>
+        </w:r>
+        <w:r>
+          <w:rPr>
+            <w:noProof/>
+            <w:webHidden/>
+          </w:rPr>
+          <w:instrText xml:space="preserve"> PAGEREF _Toc414633975 \h </w:instrText>
+        </w:r>
+        <w:r>
+          <w:rPr>
+            <w:noProof/>
+            <w:webHidden/>
+          </w:rPr>
+        </w:r>
+        <w:r>
+          <w:rPr>
+            <w:noProof/>
+            <w:webHidden/>
+          </w:rPr>
+          <w:fldChar w:fldCharType="separate"/>
+        </w:r>
+        <w:r>
+          <w:rPr>
+            <w:noProof/>
+            <w:webHidden/>
+          </w:rPr>
+          <w:t>4</w:t>
+        </w:r>
+        <w:r>
+          <w:rPr>
+            <w:noProof/>
+            <w:webHidden/>
+          </w:rPr>
+          <w:fldChar w:fldCharType="end"/>
+        </w:r>
+      </w:hyperlink>
+    </w:p>
+    <w:p>
+      <w:pPr>
+        <w:pStyle w:val="20"/>
+        <w:tabs>
+          <w:tab w:val="left" w:pos="1050"/>
+          <w:tab w:val="right" w:leader="dot" w:pos="8296"/>
+        </w:tabs>
+        <w:rPr>
+          <w:noProof/>
+        </w:rPr>
+      </w:pPr>
+      <w:hyperlink w:anchor="_Toc414633976" w:history="1">
+        <w:r>
+          <w:rPr>
+            <w:rStyle w:val="aa"/>
+            <w:noProof/>
+          </w:rPr>
+          <w:t>5.2</w:t>
+        </w:r>
+        <w:r>
+          <w:rPr>
+            <w:noProof/>
+          </w:rPr>
+          <w:tab/>
+        </w:r>
+        <w:r>
+          <w:rPr>
+            <w:rStyle w:val="aa"/>
+            <w:rFonts w:hint="eastAsia"/>
+            <w:noProof/>
+          </w:rPr>
+          <w:t>搭建截图</w:t>
+        </w:r>
+        <w:r>
+          <w:rPr>
+            <w:noProof/>
+            <w:webHidden/>
+          </w:rPr>
+          <w:tab/>
+        </w:r>
+        <w:r>
+          <w:rPr>
+            <w:noProof/>
+            <w:webHidden/>
+          </w:rPr>
+          <w:fldChar w:fldCharType="begin"/>
+        </w:r>
+        <w:r>
+          <w:rPr>
+            <w:noProof/>
+            <w:webHidden/>
+          </w:rPr>
+          <w:instrText xml:space="preserve"> PAGEREF _Toc414633976 \h </w:instrText>
+        </w:r>
+        <w:r>
+          <w:rPr>
+            <w:noProof/>
+            <w:webHidden/>
+          </w:rPr>
+        </w:r>
+        <w:r>
+          <w:rPr>
+            <w:noProof/>
+            <w:webHidden/>
+          </w:rPr>
+          <w:fldChar w:fldCharType="separate"/>
+        </w:r>
+        <w:r>
+          <w:rPr>
+            <w:noProof/>
+            <w:webHidden/>
+          </w:rPr>
+          <w:t>4</w:t>
+        </w:r>
+        <w:r>
+          <w:rPr>
+            <w:noProof/>
+            <w:webHidden/>
+          </w:rPr>
+          <w:fldChar w:fldCharType="end"/>
+        </w:r>
+      </w:hyperlink>
+    </w:p>
+    <w:p>
+      <w:pPr>
+        <w:pStyle w:val="10"/>
+        <w:tabs>
+          <w:tab w:val="left" w:pos="420"/>
+          <w:tab w:val="right" w:leader="dot" w:pos="8296"/>
+        </w:tabs>
+        <w:rPr>
+          <w:noProof/>
+        </w:rPr>
+      </w:pPr>
+      <w:hyperlink w:anchor="_Toc414633977" w:history="1">
+        <w:r>
+          <w:rPr>
+            <w:rStyle w:val="aa"/>
+            <w:noProof/>
+          </w:rPr>
+          <w:t>6</w:t>
+        </w:r>
+        <w:r>
+          <w:rPr>
+            <w:noProof/>
+          </w:rPr>
+          <w:tab/>
+        </w:r>
+        <w:r>
+          <w:rPr>
+            <w:rStyle w:val="aa"/>
+            <w:rFonts w:hint="eastAsia"/>
+            <w:noProof/>
+          </w:rPr>
+          <w:t>项目启动会议报告</w:t>
+        </w:r>
+        <w:r>
+          <w:rPr>
+            <w:noProof/>
+            <w:webHidden/>
+          </w:rPr>
+          <w:tab/>
+        </w:r>
+        <w:r>
+          <w:rPr>
+            <w:noProof/>
+            <w:webHidden/>
+          </w:rPr>
+          <w:fldChar w:fldCharType="begin"/>
+        </w:r>
+        <w:r>
+          <w:rPr>
+            <w:noProof/>
+            <w:webHidden/>
+          </w:rPr>
+          <w:instrText xml:space="preserve"> PAGEREF _Toc414633977 \h </w:instrText>
+        </w:r>
+        <w:r>
+          <w:rPr>
+            <w:noProof/>
+            <w:webHidden/>
+          </w:rPr>
+        </w:r>
+        <w:r>
+          <w:rPr>
+            <w:noProof/>
+            <w:webHidden/>
+          </w:rPr>
+          <w:fldChar w:fldCharType="separate"/>
+        </w:r>
+        <w:r>
+          <w:rPr>
+            <w:noProof/>
+            <w:webHidden/>
+          </w:rPr>
+          <w:t>4</w:t>
+        </w:r>
+        <w:r>
+          <w:rPr>
+            <w:noProof/>
+            <w:webHidden/>
+          </w:rPr>
+          <w:fldChar w:fldCharType="end"/>
+        </w:r>
+      </w:hyperlink>
+    </w:p>
+    <w:p>
+      <w:pPr>
+        <w:pStyle w:val="20"/>
+        <w:tabs>
+          <w:tab w:val="left" w:pos="1050"/>
+          <w:tab w:val="right" w:leader="dot" w:pos="8296"/>
+        </w:tabs>
+        <w:rPr>
+          <w:noProof/>
+        </w:rPr>
+      </w:pPr>
+      <w:hyperlink w:anchor="_Toc414633978" w:history="1">
+        <w:r>
+          <w:rPr>
+            <w:rStyle w:val="aa"/>
+            <w:noProof/>
+          </w:rPr>
+          <w:t>6.1</w:t>
+        </w:r>
+        <w:r>
+          <w:rPr>
+            <w:noProof/>
+          </w:rPr>
+          <w:tab/>
+        </w:r>
+        <w:r>
+          <w:rPr>
+            <w:rStyle w:val="aa"/>
+            <w:rFonts w:hint="eastAsia"/>
+            <w:noProof/>
+          </w:rPr>
+          <w:t>项目描述</w:t>
+        </w:r>
+        <w:r>
+          <w:rPr>
+            <w:noProof/>
+            <w:webHidden/>
+          </w:rPr>
+          <w:tab/>
+        </w:r>
+        <w:r>
+          <w:rPr>
+            <w:noProof/>
+            <w:webHidden/>
+          </w:rPr>
+          <w:fldChar w:fldCharType="begin"/>
+        </w:r>
+        <w:r>
+          <w:rPr>
+            <w:noProof/>
+            <w:webHidden/>
+          </w:rPr>
+          <w:instrText xml:space="preserve"> PAGEREF _Toc414633978 \h </w:instrText>
+        </w:r>
+        <w:r>
+          <w:rPr>
+            <w:noProof/>
+            <w:webHidden/>
+          </w:rPr>
+        </w:r>
+        <w:r>
+          <w:rPr>
+            <w:noProof/>
+            <w:webHidden/>
+          </w:rPr>
+          <w:fldChar w:fldCharType="separate"/>
+        </w:r>
+        <w:r>
+          <w:rPr>
+            <w:noProof/>
+            <w:webHidden/>
+          </w:rPr>
+          <w:t>4</w:t>
+        </w:r>
+        <w:r>
+          <w:rPr>
+            <w:noProof/>
+            <w:webHidden/>
+          </w:rPr>
+          <w:fldChar w:fldCharType="end"/>
+        </w:r>
+      </w:hyperlink>
+    </w:p>
+    <w:p>
+      <w:pPr>
+        <w:pStyle w:val="20"/>
+        <w:tabs>
+          <w:tab w:val="left" w:pos="1050"/>
+          <w:tab w:val="right" w:leader="dot" w:pos="8296"/>
+        </w:tabs>
+        <w:rPr>
+          <w:noProof/>
+        </w:rPr>
+      </w:pPr>
+      <w:hyperlink w:anchor="_Toc414633979" w:history="1">
+        <w:r>
+          <w:rPr>
+            <w:rStyle w:val="aa"/>
+            <w:noProof/>
+          </w:rPr>
+          <w:t>6.2</w:t>
+        </w:r>
+        <w:r>
+          <w:rPr>
+            <w:noProof/>
+          </w:rPr>
+          <w:tab/>
+        </w:r>
+        <w:r>
+          <w:rPr>
+            <w:rStyle w:val="aa"/>
+            <w:rFonts w:hint="eastAsia"/>
+            <w:noProof/>
+          </w:rPr>
+          <w:t>项目目标</w:t>
+        </w:r>
+        <w:r>
+          <w:rPr>
+            <w:noProof/>
+            <w:webHidden/>
+          </w:rPr>
+          <w:tab/>
+        </w:r>
+        <w:r>
+          <w:rPr>
+            <w:noProof/>
+            <w:webHidden/>
+          </w:rPr>
+          <w:fldChar w:fldCharType="begin"/>
+        </w:r>
+        <w:r>
+          <w:rPr>
+            <w:noProof/>
+            <w:webHidden/>
+          </w:rPr>
+          <w:instrText xml:space="preserve"> PAGEREF _Toc414633979 \h </w:instrText>
+        </w:r>
+        <w:r>
+          <w:rPr>
+            <w:noProof/>
+            <w:webHidden/>
+          </w:rPr>
+        </w:r>
+        <w:r>
+          <w:rPr>
+            <w:noProof/>
+            <w:webHidden/>
+          </w:rPr>
+          <w:fldChar w:fldCharType="separate"/>
+        </w:r>
+        <w:r>
+          <w:rPr>
+            <w:noProof/>
+            <w:webHidden/>
+          </w:rPr>
+          <w:t>5</w:t>
+        </w:r>
+        <w:r>
+          <w:rPr>
+            <w:noProof/>
+            <w:webHidden/>
+          </w:rPr>
+          <w:fldChar w:fldCharType="end"/>
+        </w:r>
+      </w:hyperlink>
+    </w:p>
+    <w:p>
+      <w:pPr>
+        <w:pStyle w:val="20"/>
+        <w:tabs>
+          <w:tab w:val="left" w:pos="1050"/>
+          <w:tab w:val="right" w:leader="dot" w:pos="8296"/>
+        </w:tabs>
+        <w:rPr>
+          <w:noProof/>
+        </w:rPr>
+      </w:pPr>
+      <w:hyperlink w:anchor="_Toc414633980" w:history="1">
+        <w:r>
+          <w:rPr>
+            <w:rStyle w:val="aa"/>
+            <w:noProof/>
+          </w:rPr>
+          <w:t>6.3</w:t>
+        </w:r>
+        <w:r>
+          <w:rPr>
+            <w:noProof/>
+          </w:rPr>
+          <w:tab/>
+        </w:r>
+        <w:r>
+          <w:rPr>
+            <w:rStyle w:val="aa"/>
+            <w:rFonts w:hint="eastAsia"/>
+            <w:noProof/>
+          </w:rPr>
+          <w:t>交付产物</w:t>
+        </w:r>
+        <w:r>
+          <w:rPr>
+            <w:noProof/>
+            <w:webHidden/>
+          </w:rPr>
+          <w:tab/>
+        </w:r>
+        <w:r>
+          <w:rPr>
+            <w:noProof/>
+            <w:webHidden/>
+          </w:rPr>
+          <w:fldChar w:fldCharType="begin"/>
+        </w:r>
+        <w:r>
+          <w:rPr>
+            <w:noProof/>
+            <w:webHidden/>
+          </w:rPr>
+          <w:instrText xml:space="preserve"> PAGEREF _Toc414633980 \h </w:instrText>
+        </w:r>
+        <w:r>
+          <w:rPr>
+            <w:noProof/>
+            <w:webHidden/>
+          </w:rPr>
+        </w:r>
+        <w:r>
+          <w:rPr>
+            <w:noProof/>
+            <w:webHidden/>
+          </w:rPr>
+          <w:fldChar w:fldCharType="separate"/>
+        </w:r>
+        <w:r>
+          <w:rPr>
+            <w:noProof/>
+            <w:webHidden/>
+          </w:rPr>
+          <w:t>5</w:t>
+        </w:r>
+        <w:r>
+          <w:rPr>
+            <w:noProof/>
+            <w:webHidden/>
+          </w:rPr>
+          <w:fldChar w:fldCharType="end"/>
+        </w:r>
+      </w:hyperlink>
+    </w:p>
+    <w:p>
+      <w:pPr>
+        <w:pStyle w:val="20"/>
+        <w:tabs>
+          <w:tab w:val="left" w:pos="1050"/>
+          <w:tab w:val="right" w:leader="dot" w:pos="8296"/>
+        </w:tabs>
+        <w:rPr>
+          <w:noProof/>
+        </w:rPr>
+      </w:pPr>
+      <w:hyperlink w:anchor="_Toc414633981" w:history="1">
+        <w:r>
+          <w:rPr>
+            <w:rStyle w:val="aa"/>
+            <w:noProof/>
+          </w:rPr>
+          <w:t>6.4</w:t>
+        </w:r>
+        <w:r>
+          <w:rPr>
+            <w:noProof/>
+          </w:rPr>
+          <w:tab/>
+        </w:r>
+        <w:r>
+          <w:rPr>
+            <w:rStyle w:val="aa"/>
+            <w:rFonts w:hint="eastAsia"/>
+            <w:noProof/>
+          </w:rPr>
+          <w:t>项目假设</w:t>
+        </w:r>
+        <w:r>
+          <w:rPr>
+            <w:noProof/>
+            <w:webHidden/>
+          </w:rPr>
+          <w:tab/>
+        </w:r>
+        <w:r>
+          <w:rPr>
+            <w:noProof/>
+            <w:webHidden/>
+          </w:rPr>
+          <w:fldChar w:fldCharType="begin"/>
+        </w:r>
+        <w:r>
+          <w:rPr>
+            <w:noProof/>
+            <w:webHidden/>
+          </w:rPr>
+          <w:instrText xml:space="preserve"> PAGEREF _Toc414633981 \h </w:instrText>
+        </w:r>
+        <w:r>
+          <w:rPr>
+            <w:noProof/>
+            <w:webHidden/>
+          </w:rPr>
+        </w:r>
+        <w:r>
+          <w:rPr>
+            <w:noProof/>
+            <w:webHidden/>
+          </w:rPr>
+          <w:fldChar w:fldCharType="separate"/>
+        </w:r>
+        <w:r>
+          <w:rPr>
+            <w:noProof/>
+            <w:webHidden/>
+          </w:rPr>
+          <w:t>5</w:t>
+        </w:r>
+        <w:r>
+          <w:rPr>
+            <w:noProof/>
+            <w:webHidden/>
+          </w:rPr>
+          <w:fldChar w:fldCharType="end"/>
+        </w:r>
+      </w:hyperlink>
+    </w:p>
+    <w:p>
+      <w:pPr>
+        <w:pStyle w:val="20"/>
+        <w:tabs>
+          <w:tab w:val="left" w:pos="1050"/>
+          <w:tab w:val="right" w:leader="dot" w:pos="8296"/>
+        </w:tabs>
+        <w:rPr>
+          <w:noProof/>
+        </w:rPr>
+      </w:pPr>
+      <w:hyperlink w:anchor="_Toc414633982" w:history="1">
+        <w:r>
+          <w:rPr>
+            <w:rStyle w:val="aa"/>
+            <w:noProof/>
+          </w:rPr>
+          <w:t>6.5</w:t>
+        </w:r>
+        <w:r>
+          <w:rPr>
+            <w:noProof/>
+          </w:rPr>
+          <w:tab/>
+        </w:r>
+        <w:r>
+          <w:rPr>
+            <w:rStyle w:val="aa"/>
+            <w:rFonts w:hint="eastAsia"/>
+            <w:noProof/>
+          </w:rPr>
+          <w:t>项目初步计划</w:t>
+        </w:r>
+        <w:r>
+          <w:rPr>
+            <w:noProof/>
+            <w:webHidden/>
+          </w:rPr>
+          <w:tab/>
+        </w:r>
+        <w:r>
+          <w:rPr>
+            <w:noProof/>
+            <w:webHidden/>
+          </w:rPr>
+          <w:fldChar w:fldCharType="begin"/>
+        </w:r>
+        <w:r>
+          <w:rPr>
+            <w:noProof/>
+            <w:webHidden/>
+          </w:rPr>
+          <w:instrText xml:space="preserve"> PAGEREF _Toc414633982 \h </w:instrText>
+        </w:r>
+        <w:r>
+          <w:rPr>
+            <w:noProof/>
+            <w:webHidden/>
+          </w:rPr>
+        </w:r>
+        <w:r>
+          <w:rPr>
+            <w:noProof/>
+            <w:webHidden/>
+          </w:rPr>
+          <w:fldChar w:fldCharType="separate"/>
+        </w:r>
+        <w:r>
+          <w:rPr>
+            <w:noProof/>
+            <w:webHidden/>
+          </w:rPr>
+          <w:t>5</w:t>
+        </w:r>
+        <w:r>
+          <w:rPr>
+            <w:noProof/>
+            <w:webHidden/>
+          </w:rPr>
+          <w:fldChar w:fldCharType="end"/>
+        </w:r>
+      </w:hyperlink>
+    </w:p>
+    <w:p>
+      <w:pPr>
+        <w:pStyle w:val="20"/>
+        <w:tabs>
+          <w:tab w:val="left" w:pos="1050"/>
+          <w:tab w:val="right" w:leader="dot" w:pos="8296"/>
+        </w:tabs>
+        <w:rPr>
+          <w:noProof/>
+        </w:rPr>
+      </w:pPr>
+      <w:hyperlink w:anchor="_Toc414633983" w:history="1">
+        <w:r>
+          <w:rPr>
+            <w:rStyle w:val="aa"/>
+            <w:noProof/>
+          </w:rPr>
+          <w:t>6.6</w:t>
+        </w:r>
+        <w:r>
+          <w:rPr>
+            <w:noProof/>
+          </w:rPr>
+          <w:tab/>
+        </w:r>
+        <w:r>
+          <w:rPr>
+            <w:rStyle w:val="aa"/>
+            <w:rFonts w:hint="eastAsia"/>
+            <w:noProof/>
+          </w:rPr>
+          <w:t>风险预估和控制</w:t>
+        </w:r>
+        <w:r>
+          <w:rPr>
+            <w:noProof/>
+            <w:webHidden/>
+          </w:rPr>
+          <w:tab/>
+        </w:r>
+        <w:r>
+          <w:rPr>
+            <w:noProof/>
+            <w:webHidden/>
+          </w:rPr>
+          <w:fldChar w:fldCharType="begin"/>
+        </w:r>
+        <w:r>
+          <w:rPr>
+            <w:noProof/>
+            <w:webHidden/>
+          </w:rPr>
+          <w:instrText xml:space="preserve"> PAGEREF _Toc414633983 \h </w:instrText>
+        </w:r>
+        <w:r>
+          <w:rPr>
+            <w:noProof/>
+            <w:webHidden/>
+          </w:rPr>
+        </w:r>
+        <w:r>
+          <w:rPr>
+            <w:noProof/>
+            <w:webHidden/>
+          </w:rPr>
+          <w:fldChar w:fldCharType="separate"/>
+        </w:r>
+        <w:r>
+          <w:rPr>
+            <w:noProof/>
+            <w:webHidden/>
+          </w:rPr>
+          <w:t>5</w:t>
+        </w:r>
+        <w:r>
+          <w:rPr>
+            <w:noProof/>
+            <w:webHidden/>
+          </w:rPr>
+          <w:fldChar w:fldCharType="end"/>
+        </w:r>
+      </w:hyperlink>
+    </w:p>
+    <w:p>
+      <w:r>
+        <w:rPr>
+          <w:b/>
+          <w:bCs/>
+          <w:lang w:val="zh-CN"/>
+        </w:rPr>
+        <w:fldChar w:fldCharType="end"/>
+      </w:r>
+    </w:p>
+    <w:p>
+      <w:r>
+        <w:br w:type="page"/>
+      </w:r>
+    </w:p>
+    <w:p>
+      <w:pPr>
+        <w:rPr>
+          <w:rFonts w:hint="eastAsia"/>
+        </w:rPr>
+      </w:pPr>
       <w:r>
         <w:rPr>
           <w:rFonts w:hint="eastAsia"/>
@@ -39,6 +1771,18 @@
         </w:rPr>
         <w:t>48</w:t>
       </w:r>
+      <w:r>
+        <w:t>_</w:t>
+      </w:r>
+      <w:r>
+        <w:rPr>
+          <w:rFonts w:hint="eastAsia"/>
+        </w:rPr>
+        <w:t>高效率</w:t>
+      </w:r>
+      <w:r>
+        <w:t>小组</w:t>
+      </w:r>
     </w:p>
     <w:p>
       <w:r>
@@ -84,6 +1828,7 @@
       <w:pPr>
         <w:pStyle w:val="1"/>
       </w:pPr>
+      <w:bookmarkStart w:id="2" w:name="_Toc414633966"/>
       <w:r>
         <w:rPr>
           <w:rFonts w:hint="eastAsia"/>
@@ -93,6 +1838,7 @@
       <w:r>
         <w:t>：</w:t>
       </w:r>
+      <w:bookmarkEnd w:id="2"/>
     </w:p>
     <w:p>
       <w:pPr>
@@ -337,12 +2083,14 @@
       <w:pPr>
         <w:pStyle w:val="1"/>
       </w:pPr>
+      <w:bookmarkStart w:id="3" w:name="_Toc414633967"/>
       <w:r>
         <w:rPr>
           <w:rFonts w:hint="eastAsia"/>
         </w:rPr>
         <w:t>成员通讯录</w:t>
       </w:r>
+      <w:bookmarkEnd w:id="3"/>
     </w:p>
     <w:p>
       <w:pPr>
@@ -566,12 +2314,667 @@
       <w:pPr>
         <w:pStyle w:val="1"/>
       </w:pPr>
-      <w:r>
-        <w:rPr>
-          <w:rFonts w:hint="eastAsia"/>
-        </w:rPr>
-        <w:t>规则制度</w:t>
-      </w:r>
+      <w:bookmarkStart w:id="4" w:name="_Toc414633968"/>
+      <w:r>
+        <w:rPr>
+          <w:rFonts w:hint="eastAsia"/>
+        </w:rPr>
+        <w:t>工作时间表</w:t>
+      </w:r>
+      <w:bookmarkEnd w:id="4"/>
+    </w:p>
+    <w:p>
+      <w:pPr>
+        <w:pStyle w:val="a3"/>
+        <w:keepNext/>
+      </w:pPr>
+      <w:r>
+        <w:rPr>
+          <w:rFonts w:hint="eastAsia"/>
+        </w:rPr>
+        <w:t>表格</w:t>
+      </w:r>
+      <w:r>
+        <w:rPr>
+          <w:rFonts w:hint="eastAsia"/>
+        </w:rPr>
+        <w:t xml:space="preserve"> </w:t>
+      </w:r>
+      <w:r>
+        <w:fldChar w:fldCharType="begin"/>
+      </w:r>
+      <w:r>
+        <w:instrText xml:space="preserve"> </w:instrText>
+      </w:r>
+      <w:r>
+        <w:rPr>
+          <w:rFonts w:hint="eastAsia"/>
+        </w:rPr>
+        <w:instrText xml:space="preserve">SEQ </w:instrText>
+      </w:r>
+      <w:r>
+        <w:rPr>
+          <w:rFonts w:hint="eastAsia"/>
+        </w:rPr>
+        <w:instrText>表格</w:instrText>
+      </w:r>
+      <w:r>
+        <w:rPr>
+          <w:rFonts w:hint="eastAsia"/>
+        </w:rPr>
+        <w:instrText xml:space="preserve"> \* ARABIC</w:instrText>
+      </w:r>
+      <w:r>
+        <w:instrText xml:space="preserve"> </w:instrText>
+      </w:r>
+      <w:r>
+        <w:fldChar w:fldCharType="separate"/>
+      </w:r>
+      <w:r>
+        <w:rPr>
+          <w:noProof/>
+        </w:rPr>
+        <w:t>3</w:t>
+      </w:r>
+      <w:r>
+        <w:fldChar w:fldCharType="end"/>
+      </w:r>
+      <w:r>
+        <w:rPr>
+          <w:rFonts w:hint="eastAsia"/>
+        </w:rPr>
+        <w:t>工作时间表</w:t>
+      </w:r>
+    </w:p>
+    <w:tbl>
+      <w:tblPr>
+        <w:tblW w:w="0" w:type="auto"/>
+        <w:tblBorders>
+          <w:top w:val="single" w:sz="4" w:space="0" w:color="auto"/>
+          <w:left w:val="single" w:sz="4" w:space="0" w:color="auto"/>
+          <w:bottom w:val="single" w:sz="4" w:space="0" w:color="auto"/>
+          <w:right w:val="single" w:sz="4" w:space="0" w:color="auto"/>
+          <w:insideH w:val="single" w:sz="4" w:space="0" w:color="auto"/>
+          <w:insideV w:val="single" w:sz="4" w:space="0" w:color="auto"/>
+        </w:tblBorders>
+        <w:tblLook w:val="04A0" w:firstRow="1" w:lastRow="0" w:firstColumn="1" w:lastColumn="0" w:noHBand="0" w:noVBand="1"/>
+      </w:tblPr>
+      <w:tblGrid>
+        <w:gridCol w:w="1285"/>
+        <w:gridCol w:w="1217"/>
+        <w:gridCol w:w="1217"/>
+        <w:gridCol w:w="1217"/>
+        <w:gridCol w:w="1218"/>
+        <w:gridCol w:w="1467"/>
+      </w:tblGrid>
+      <w:tr>
+        <w:tc>
+          <w:tcPr>
+            <w:tcW w:w="1285" w:type="dxa"/>
+            <w:tcBorders>
+              <w:bottom w:val="single" w:sz="4" w:space="0" w:color="auto"/>
+              <w:tl2br w:val="single" w:sz="4" w:space="0" w:color="auto"/>
+            </w:tcBorders>
+            <w:shd w:val="clear" w:color="auto" w:fill="auto"/>
+          </w:tcPr>
+          <w:p>
+            <w:pPr>
+              <w:rPr>
+                <w:rFonts w:hint="eastAsia"/>
+              </w:rPr>
+            </w:pPr>
+          </w:p>
+        </w:tc>
+        <w:tc>
+          <w:tcPr>
+            <w:tcW w:w="1217" w:type="dxa"/>
+            <w:shd w:val="clear" w:color="auto" w:fill="auto"/>
+          </w:tcPr>
+          <w:p>
+            <w:pPr>
+              <w:rPr>
+                <w:rFonts w:hint="eastAsia"/>
+              </w:rPr>
+            </w:pPr>
+            <w:r>
+              <w:rPr>
+                <w:rFonts w:hint="eastAsia"/>
+              </w:rPr>
+              <w:t>周一</w:t>
+            </w:r>
+          </w:p>
+        </w:tc>
+        <w:tc>
+          <w:tcPr>
+            <w:tcW w:w="1217" w:type="dxa"/>
+            <w:tcBorders>
+              <w:bottom w:val="single" w:sz="4" w:space="0" w:color="auto"/>
+            </w:tcBorders>
+            <w:shd w:val="clear" w:color="auto" w:fill="auto"/>
+          </w:tcPr>
+          <w:p>
+            <w:pPr>
+              <w:rPr>
+                <w:rFonts w:hint="eastAsia"/>
+              </w:rPr>
+            </w:pPr>
+            <w:r>
+              <w:rPr>
+                <w:rFonts w:hint="eastAsia"/>
+              </w:rPr>
+              <w:t>周二</w:t>
+            </w:r>
+          </w:p>
+        </w:tc>
+        <w:tc>
+          <w:tcPr>
+            <w:tcW w:w="1217" w:type="dxa"/>
+            <w:tcBorders>
+              <w:bottom w:val="single" w:sz="4" w:space="0" w:color="auto"/>
+            </w:tcBorders>
+            <w:shd w:val="clear" w:color="auto" w:fill="auto"/>
+          </w:tcPr>
+          <w:p>
+            <w:pPr>
+              <w:rPr>
+                <w:rFonts w:hint="eastAsia"/>
+              </w:rPr>
+            </w:pPr>
+            <w:r>
+              <w:rPr>
+                <w:rFonts w:hint="eastAsia"/>
+              </w:rPr>
+              <w:t>周三</w:t>
+            </w:r>
+          </w:p>
+        </w:tc>
+        <w:tc>
+          <w:tcPr>
+            <w:tcW w:w="1218" w:type="dxa"/>
+            <w:tcBorders>
+              <w:bottom w:val="single" w:sz="4" w:space="0" w:color="auto"/>
+            </w:tcBorders>
+            <w:shd w:val="clear" w:color="auto" w:fill="auto"/>
+          </w:tcPr>
+          <w:p>
+            <w:pPr>
+              <w:rPr>
+                <w:rFonts w:hint="eastAsia"/>
+              </w:rPr>
+            </w:pPr>
+            <w:r>
+              <w:rPr>
+                <w:rFonts w:hint="eastAsia"/>
+              </w:rPr>
+              <w:t>周四</w:t>
+            </w:r>
+          </w:p>
+        </w:tc>
+        <w:tc>
+          <w:tcPr>
+            <w:tcW w:w="1467" w:type="dxa"/>
+            <w:tcBorders>
+              <w:bottom w:val="single" w:sz="4" w:space="0" w:color="auto"/>
+            </w:tcBorders>
+            <w:shd w:val="clear" w:color="auto" w:fill="auto"/>
+          </w:tcPr>
+          <w:p>
+            <w:pPr>
+              <w:rPr>
+                <w:rFonts w:hint="eastAsia"/>
+              </w:rPr>
+            </w:pPr>
+            <w:r>
+              <w:rPr>
+                <w:rFonts w:hint="eastAsia"/>
+              </w:rPr>
+              <w:t>周五</w:t>
+            </w:r>
+          </w:p>
+        </w:tc>
+      </w:tr>
+      <w:tr>
+        <w:tc>
+          <w:tcPr>
+            <w:tcW w:w="1285" w:type="dxa"/>
+            <w:tcBorders>
+              <w:tl2br w:val="nil"/>
+            </w:tcBorders>
+            <w:shd w:val="clear" w:color="auto" w:fill="auto"/>
+          </w:tcPr>
+          <w:p>
+            <w:pPr>
+              <w:rPr>
+                <w:rFonts w:hint="eastAsia"/>
+              </w:rPr>
+            </w:pPr>
+            <w:r>
+              <w:t>9:30~10:00</w:t>
+            </w:r>
+          </w:p>
+        </w:tc>
+        <w:tc>
+          <w:tcPr>
+            <w:tcW w:w="1217" w:type="dxa"/>
+            <w:tcBorders>
+              <w:tl2br w:val="single" w:sz="4" w:space="0" w:color="auto"/>
+              <w:tr2bl w:val="single" w:sz="4" w:space="0" w:color="auto"/>
+            </w:tcBorders>
+            <w:shd w:val="clear" w:color="auto" w:fill="auto"/>
+          </w:tcPr>
+          <w:p>
+            <w:pPr>
+              <w:rPr>
+                <w:rFonts w:hint="eastAsia"/>
+              </w:rPr>
+            </w:pPr>
+          </w:p>
+        </w:tc>
+        <w:tc>
+          <w:tcPr>
+            <w:tcW w:w="1217" w:type="dxa"/>
+            <w:tcBorders>
+              <w:bottom w:val="single" w:sz="4" w:space="0" w:color="auto"/>
+            </w:tcBorders>
+            <w:shd w:val="clear" w:color="auto" w:fill="auto"/>
+          </w:tcPr>
+          <w:p>
+            <w:pPr>
+              <w:rPr>
+                <w:rFonts w:hint="eastAsia"/>
+              </w:rPr>
+            </w:pPr>
+            <w:r>
+              <w:rPr>
+                <w:rFonts w:hint="eastAsia"/>
+              </w:rPr>
+              <w:t>备用</w:t>
+            </w:r>
+            <w:r>
+              <w:t>例会</w:t>
+            </w:r>
+          </w:p>
+        </w:tc>
+        <w:tc>
+          <w:tcPr>
+            <w:tcW w:w="1217" w:type="dxa"/>
+            <w:tcBorders>
+              <w:tl2br w:val="single" w:sz="4" w:space="0" w:color="auto"/>
+              <w:tr2bl w:val="single" w:sz="4" w:space="0" w:color="auto"/>
+            </w:tcBorders>
+            <w:shd w:val="clear" w:color="auto" w:fill="auto"/>
+          </w:tcPr>
+          <w:p>
+            <w:pPr>
+              <w:rPr>
+                <w:rFonts w:hint="eastAsia"/>
+              </w:rPr>
+            </w:pPr>
+          </w:p>
+        </w:tc>
+        <w:tc>
+          <w:tcPr>
+            <w:tcW w:w="1218" w:type="dxa"/>
+            <w:tcBorders>
+              <w:bottom w:val="single" w:sz="4" w:space="0" w:color="auto"/>
+              <w:tl2br w:val="single" w:sz="4" w:space="0" w:color="auto"/>
+              <w:tr2bl w:val="single" w:sz="4" w:space="0" w:color="auto"/>
+            </w:tcBorders>
+            <w:shd w:val="clear" w:color="auto" w:fill="auto"/>
+          </w:tcPr>
+          <w:p>
+            <w:pPr>
+              <w:rPr>
+                <w:rFonts w:hint="eastAsia"/>
+              </w:rPr>
+            </w:pPr>
+          </w:p>
+        </w:tc>
+        <w:tc>
+          <w:tcPr>
+            <w:tcW w:w="1467" w:type="dxa"/>
+            <w:tcBorders>
+              <w:bottom w:val="single" w:sz="4" w:space="0" w:color="auto"/>
+              <w:tl2br w:val="single" w:sz="4" w:space="0" w:color="auto"/>
+              <w:tr2bl w:val="single" w:sz="4" w:space="0" w:color="auto"/>
+            </w:tcBorders>
+            <w:shd w:val="clear" w:color="auto" w:fill="auto"/>
+          </w:tcPr>
+          <w:p>
+            <w:pPr>
+              <w:rPr>
+                <w:rFonts w:hint="eastAsia"/>
+              </w:rPr>
+            </w:pPr>
+          </w:p>
+        </w:tc>
+      </w:tr>
+      <w:tr>
+        <w:tc>
+          <w:tcPr>
+            <w:tcW w:w="1285" w:type="dxa"/>
+            <w:shd w:val="clear" w:color="auto" w:fill="auto"/>
+          </w:tcPr>
+          <w:p>
+            <w:pPr>
+              <w:rPr>
+                <w:rFonts w:hint="eastAsia"/>
+              </w:rPr>
+            </w:pPr>
+            <w:r>
+              <w:rPr>
+                <w:rFonts w:hint="eastAsia"/>
+              </w:rPr>
+              <w:t>1</w:t>
+            </w:r>
+            <w:r>
+              <w:t>4:00~17:00</w:t>
+            </w:r>
+          </w:p>
+        </w:tc>
+        <w:tc>
+          <w:tcPr>
+            <w:tcW w:w="1217" w:type="dxa"/>
+            <w:tcBorders>
+              <w:bottom w:val="single" w:sz="4" w:space="0" w:color="auto"/>
+            </w:tcBorders>
+            <w:shd w:val="clear" w:color="auto" w:fill="auto"/>
+          </w:tcPr>
+          <w:p>
+            <w:pPr>
+              <w:rPr>
+                <w:rFonts w:hint="eastAsia"/>
+              </w:rPr>
+            </w:pPr>
+            <w:r>
+              <w:rPr>
+                <w:rFonts w:hint="eastAsia"/>
+              </w:rPr>
+              <w:t>3</w:t>
+            </w:r>
+            <w:r>
+              <w:rPr>
+                <w:rFonts w:hint="eastAsia"/>
+              </w:rPr>
+              <w:t>人空闲</w:t>
+            </w:r>
+          </w:p>
+        </w:tc>
+        <w:tc>
+          <w:tcPr>
+            <w:tcW w:w="1217" w:type="dxa"/>
+            <w:tcBorders>
+              <w:bottom w:val="single" w:sz="4" w:space="0" w:color="auto"/>
+              <w:tl2br w:val="single" w:sz="4" w:space="0" w:color="auto"/>
+              <w:tr2bl w:val="single" w:sz="4" w:space="0" w:color="auto"/>
+            </w:tcBorders>
+            <w:shd w:val="clear" w:color="auto" w:fill="auto"/>
+          </w:tcPr>
+          <w:p>
+            <w:pPr>
+              <w:rPr>
+                <w:rFonts w:hint="eastAsia"/>
+              </w:rPr>
+            </w:pPr>
+          </w:p>
+        </w:tc>
+        <w:tc>
+          <w:tcPr>
+            <w:tcW w:w="1217" w:type="dxa"/>
+            <w:tcBorders>
+              <w:tl2br w:val="single" w:sz="4" w:space="0" w:color="auto"/>
+              <w:tr2bl w:val="single" w:sz="4" w:space="0" w:color="auto"/>
+            </w:tcBorders>
+            <w:shd w:val="clear" w:color="auto" w:fill="auto"/>
+          </w:tcPr>
+          <w:p>
+            <w:pPr>
+              <w:rPr>
+                <w:rFonts w:hint="eastAsia"/>
+              </w:rPr>
+            </w:pPr>
+          </w:p>
+        </w:tc>
+        <w:tc>
+          <w:tcPr>
+            <w:tcW w:w="1218" w:type="dxa"/>
+            <w:tcBorders>
+              <w:tl2br w:val="single" w:sz="4" w:space="0" w:color="auto"/>
+              <w:tr2bl w:val="single" w:sz="4" w:space="0" w:color="auto"/>
+            </w:tcBorders>
+            <w:shd w:val="clear" w:color="auto" w:fill="auto"/>
+          </w:tcPr>
+          <w:p>
+            <w:pPr>
+              <w:rPr>
+                <w:rFonts w:hint="eastAsia"/>
+              </w:rPr>
+            </w:pPr>
+          </w:p>
+        </w:tc>
+        <w:tc>
+          <w:tcPr>
+            <w:tcW w:w="1467" w:type="dxa"/>
+            <w:tcBorders>
+              <w:tl2br w:val="single" w:sz="4" w:space="0" w:color="auto"/>
+              <w:tr2bl w:val="single" w:sz="4" w:space="0" w:color="auto"/>
+            </w:tcBorders>
+            <w:shd w:val="clear" w:color="auto" w:fill="auto"/>
+          </w:tcPr>
+          <w:p>
+            <w:pPr>
+              <w:rPr>
+                <w:rFonts w:hint="eastAsia"/>
+              </w:rPr>
+            </w:pPr>
+          </w:p>
+        </w:tc>
+      </w:tr>
+      <w:tr>
+        <w:tc>
+          <w:tcPr>
+            <w:tcW w:w="1285" w:type="dxa"/>
+            <w:shd w:val="clear" w:color="auto" w:fill="auto"/>
+          </w:tcPr>
+          <w:p>
+            <w:pPr>
+              <w:rPr>
+                <w:rFonts w:hint="eastAsia"/>
+              </w:rPr>
+            </w:pPr>
+            <w:r>
+              <w:rPr>
+                <w:rFonts w:hint="eastAsia"/>
+              </w:rPr>
+              <w:t>18:30~19:</w:t>
+            </w:r>
+            <w:r>
+              <w:t>3</w:t>
+            </w:r>
+            <w:r>
+              <w:rPr>
+                <w:rFonts w:hint="eastAsia"/>
+              </w:rPr>
+              <w:t>0</w:t>
+            </w:r>
+          </w:p>
+        </w:tc>
+        <w:tc>
+          <w:tcPr>
+            <w:tcW w:w="1217" w:type="dxa"/>
+            <w:tcBorders>
+              <w:tl2br w:val="single" w:sz="4" w:space="0" w:color="auto"/>
+              <w:tr2bl w:val="single" w:sz="4" w:space="0" w:color="auto"/>
+            </w:tcBorders>
+            <w:shd w:val="clear" w:color="auto" w:fill="auto"/>
+          </w:tcPr>
+          <w:p>
+            <w:pPr>
+              <w:rPr>
+                <w:rFonts w:hint="eastAsia"/>
+              </w:rPr>
+            </w:pPr>
+          </w:p>
+        </w:tc>
+        <w:tc>
+          <w:tcPr>
+            <w:tcW w:w="1217" w:type="dxa"/>
+            <w:tcBorders>
+              <w:tl2br w:val="single" w:sz="4" w:space="0" w:color="auto"/>
+              <w:tr2bl w:val="single" w:sz="4" w:space="0" w:color="auto"/>
+            </w:tcBorders>
+            <w:shd w:val="clear" w:color="auto" w:fill="auto"/>
+          </w:tcPr>
+          <w:p>
+            <w:pPr>
+              <w:rPr>
+                <w:rFonts w:hint="eastAsia"/>
+              </w:rPr>
+            </w:pPr>
+          </w:p>
+        </w:tc>
+        <w:tc>
+          <w:tcPr>
+            <w:tcW w:w="1217" w:type="dxa"/>
+            <w:tcBorders>
+              <w:tl2br w:val="single" w:sz="4" w:space="0" w:color="auto"/>
+              <w:tr2bl w:val="single" w:sz="4" w:space="0" w:color="auto"/>
+            </w:tcBorders>
+            <w:shd w:val="clear" w:color="auto" w:fill="auto"/>
+          </w:tcPr>
+          <w:p>
+            <w:pPr>
+              <w:rPr>
+                <w:rFonts w:hint="eastAsia"/>
+              </w:rPr>
+            </w:pPr>
+          </w:p>
+        </w:tc>
+        <w:tc>
+          <w:tcPr>
+            <w:tcW w:w="1218" w:type="dxa"/>
+            <w:shd w:val="clear" w:color="auto" w:fill="auto"/>
+          </w:tcPr>
+          <w:p>
+            <w:pPr>
+              <w:rPr>
+                <w:rFonts w:hint="eastAsia"/>
+              </w:rPr>
+            </w:pPr>
+            <w:r>
+              <w:rPr>
+                <w:rFonts w:hint="eastAsia"/>
+              </w:rPr>
+              <w:t>3</w:t>
+            </w:r>
+            <w:r>
+              <w:rPr>
+                <w:rFonts w:hint="eastAsia"/>
+              </w:rPr>
+              <w:t>人</w:t>
+            </w:r>
+            <w:r>
+              <w:t>空闲</w:t>
+            </w:r>
+            <w:bookmarkStart w:id="5" w:name="_GoBack"/>
+            <w:bookmarkEnd w:id="5"/>
+          </w:p>
+        </w:tc>
+        <w:tc>
+          <w:tcPr>
+            <w:tcW w:w="1467" w:type="dxa"/>
+            <w:shd w:val="clear" w:color="auto" w:fill="auto"/>
+          </w:tcPr>
+          <w:p>
+            <w:pPr>
+              <w:rPr>
+                <w:rFonts w:hint="eastAsia"/>
+              </w:rPr>
+            </w:pPr>
+            <w:r>
+              <w:rPr>
+                <w:rFonts w:hint="eastAsia"/>
+              </w:rPr>
+              <w:t>例会</w:t>
+            </w:r>
+            <w:r>
+              <w:rPr>
+                <w:rFonts w:hint="eastAsia"/>
+              </w:rPr>
+              <w:t>（机房</w:t>
+            </w:r>
+            <w:r>
+              <w:t>）</w:t>
+            </w:r>
+          </w:p>
+        </w:tc>
+      </w:tr>
+    </w:tbl>
+    <w:p>
+      <w:pPr>
+        <w:pStyle w:val="2"/>
+      </w:pPr>
+      <w:r>
+        <w:rPr>
+          <w:rFonts w:hint="eastAsia"/>
+        </w:rPr>
+        <w:t>例会时间</w:t>
+      </w:r>
+    </w:p>
+    <w:p>
+      <w:pPr>
+        <w:rPr>
+          <w:rFonts w:hint="eastAsia"/>
+        </w:rPr>
+      </w:pPr>
+      <w:r>
+        <w:rPr>
+          <w:rFonts w:hint="eastAsia"/>
+        </w:rPr>
+        <w:t>每周五</w:t>
+      </w:r>
+      <w:r>
+        <w:t>晚为默认例会时间，周二上午设备用例会。</w:t>
+      </w:r>
+    </w:p>
+    <w:p>
+      <w:pPr>
+        <w:pStyle w:val="1"/>
+      </w:pPr>
+      <w:bookmarkStart w:id="6" w:name="_Toc414633969"/>
+      <w:r>
+        <w:rPr>
+          <w:rFonts w:hint="eastAsia"/>
+        </w:rPr>
+        <w:lastRenderedPageBreak/>
+        <w:t>规章制度</w:t>
+      </w:r>
+      <w:bookmarkEnd w:id="6"/>
+    </w:p>
+    <w:p>
+      <w:pPr>
+        <w:pStyle w:val="2"/>
+        <w:rPr>
+          <w:rFonts w:hint="eastAsia"/>
+        </w:rPr>
+      </w:pPr>
+      <w:bookmarkStart w:id="7" w:name="_Toc414633970"/>
+      <w:r>
+        <w:rPr>
+          <w:rFonts w:hint="eastAsia"/>
+        </w:rPr>
+        <w:t>组长职责</w:t>
+      </w:r>
+      <w:r>
+        <w:t>及其</w:t>
+      </w:r>
+      <w:r>
+        <w:rPr>
+          <w:rFonts w:hint="eastAsia"/>
+        </w:rPr>
+        <w:t>轮换制度</w:t>
+      </w:r>
+      <w:bookmarkEnd w:id="7"/>
     </w:p>
     <w:p>
       <w:pPr>
@@ -738,26 +3141,24 @@
         </w:numPr>
       </w:pPr>
       <w:r>
-        <w:t>组员应该在作业截止日期前至少</w:t>
-      </w:r>
-      <w:r>
-        <w:t>3</w:t>
-      </w:r>
-      <w:r>
-        <w:t>天将作业交给负责人，负责人整合后应至少提前一天</w:t>
-      </w:r>
-      <w:r>
-        <w:t>按照</w:t>
-      </w:r>
-      <w:r>
-        <w:t>TSS</w:t>
-      </w:r>
-      <w:r>
-        <w:t>上说明将所需内容全部打包</w:t>
-      </w:r>
-      <w:r>
-        <w:t>交给作业提交人。</w:t>
-      </w:r>
+        <w:t>节日期间不应安排集体讨论或作业，如遇作业截止日期在假期中，负责人应组织小组提前完成并提交作业。</w:t>
+      </w:r>
+    </w:p>
+    <w:p>
+      <w:pPr>
+        <w:pStyle w:val="2"/>
+        <w:rPr>
+          <w:rFonts w:hint="eastAsia"/>
+        </w:rPr>
+      </w:pPr>
+      <w:bookmarkStart w:id="8" w:name="_Toc414633971"/>
+      <w:r>
+        <w:rPr>
+          <w:rFonts w:hint="eastAsia"/>
+        </w:rPr>
+        <w:t>沟通规范</w:t>
+      </w:r>
+      <w:bookmarkEnd w:id="8"/>
     </w:p>
     <w:p>
       <w:pPr>
@@ -767,28 +3168,25 @@
         </w:numPr>
       </w:pPr>
       <w:r>
-        <w:t>作业提交人可不在检查作业，</w:t>
-      </w:r>
-      <w:r>
-        <w:t>只需</w:t>
-      </w:r>
-      <w:r>
-        <w:t>提交</w:t>
-      </w:r>
-      <w:r>
-        <w:t>作业，保留截图，并将截图和提交的作业于截止时间前至少</w:t>
-      </w:r>
-      <w:r>
-        <w:t>6</w:t>
-      </w:r>
-      <w:r>
-        <w:t>小时发至</w:t>
-      </w:r>
-      <w:r>
-        <w:t>QQ</w:t>
-      </w:r>
-      <w:r>
-        <w:t>群。</w:t>
+        <w:t>组员应该在作业截止日期前至少</w:t>
+      </w:r>
+      <w:r>
+        <w:t>3</w:t>
+      </w:r>
+      <w:r>
+        <w:t>天将作业交给负责人，负责人整合后应至少提前一天</w:t>
+      </w:r>
+      <w:r>
+        <w:t>按照</w:t>
+      </w:r>
+      <w:r>
+        <w:t>TSS</w:t>
+      </w:r>
+      <w:r>
+        <w:t>上说明将所需内容全部打包</w:t>
+      </w:r>
+      <w:r>
+        <w:t>交给作业提交人。</w:t>
       </w:r>
     </w:p>
     <w:p>
@@ -799,7 +3197,28 @@
         </w:numPr>
       </w:pPr>
       <w:r>
-        <w:t>节日期间不应安排集体讨论或作业，如遇作业截止日期在假期中，负责人应组织小组提前完成并提交作业。</w:t>
+        <w:t>作业提交人可不在检查作业，</w:t>
+      </w:r>
+      <w:r>
+        <w:t>只需</w:t>
+      </w:r>
+      <w:r>
+        <w:t>提交</w:t>
+      </w:r>
+      <w:r>
+        <w:t>作业，保留截图，并将截图和提交的作业于截止时间前至少</w:t>
+      </w:r>
+      <w:r>
+        <w:t>6</w:t>
+      </w:r>
+      <w:r>
+        <w:t>小时发至</w:t>
+      </w:r>
+      <w:r>
+        <w:t>QQ</w:t>
+      </w:r>
+      <w:r>
+        <w:t>群。</w:t>
       </w:r>
     </w:p>
     <w:p>
@@ -810,25 +3229,30 @@
         </w:numPr>
       </w:pPr>
       <w:r>
-        <w:rPr>
-          <w:rFonts w:hint="eastAsia"/>
-        </w:rPr>
-        <w:t>编码要有适当注释，其他的规范可整合时适当</w:t>
-      </w:r>
-      <w:proofErr w:type="spellStart"/>
-      <w:r>
-        <w:t>checkStyle</w:t>
-      </w:r>
-      <w:proofErr w:type="spellEnd"/>
-      <w:r>
-        <w:t>等工具进行统一</w:t>
-      </w:r>
-      <w:r>
-        <w:rPr>
-          <w:rFonts w:hint="eastAsia"/>
-        </w:rPr>
-        <w:t>。</w:t>
-      </w:r>
+        <w:t>成员应在工作时间保持</w:t>
+      </w:r>
+      <w:r>
+        <w:t>QQ</w:t>
+      </w:r>
+      <w:r>
+        <w:t>基本畅通。</w:t>
+      </w:r>
+    </w:p>
+    <w:p>
+      <w:pPr>
+        <w:pStyle w:val="2"/>
+        <w:rPr>
+          <w:rFonts w:hint="eastAsia"/>
+        </w:rPr>
+      </w:pPr>
+      <w:bookmarkStart w:id="9" w:name="_Toc414633972"/>
+      <w:r>
+        <w:rPr>
+          <w:rFonts w:hint="eastAsia"/>
+        </w:rPr>
+        <w:t>工作规范</w:t>
+      </w:r>
+      <w:bookmarkEnd w:id="9"/>
     </w:p>
     <w:p>
       <w:pPr>
@@ -838,7 +3262,24 @@
         </w:numPr>
       </w:pPr>
       <w:r>
-        <w:t>所有作业内容不可抄袭，如有引用的文档或代码，应在明显出注明。</w:t>
+        <w:rPr>
+          <w:rFonts w:hint="eastAsia"/>
+        </w:rPr>
+        <w:t>编码要有适当注释，其他的规范可整合时适当</w:t>
+      </w:r>
+      <w:proofErr w:type="spellStart"/>
+      <w:r>
+        <w:t>checkStyle</w:t>
+      </w:r>
+      <w:proofErr w:type="spellEnd"/>
+      <w:r>
+        <w:t>等工具进行统一</w:t>
+      </w:r>
+      <w:r>
+        <w:rPr>
+          <w:rFonts w:hint="eastAsia"/>
+        </w:rPr>
+        <w:t>。</w:t>
       </w:r>
     </w:p>
     <w:p>
@@ -849,27 +3290,7 @@
         </w:numPr>
       </w:pPr>
       <w:r>
-        <w:t>成</w:t>
-      </w:r>
-      <w:r>
-        <w:t>员应保证提交的代码通过</w:t>
-      </w:r>
-      <w:r>
-        <w:t>Maven Test</w:t>
-      </w:r>
-      <w:r>
-        <w:t>，提交后应登陆</w:t>
-      </w:r>
-      <w:proofErr w:type="spellStart"/>
-      <w:r>
-        <w:t>Trave</w:t>
-      </w:r>
-      <w:proofErr w:type="spellEnd"/>
-      <w:r>
-        <w:t>-ci</w:t>
-      </w:r>
-      <w:r>
-        <w:t>查看集成测试是否通过，若没有通过，应修正错误或还原到上次提交。</w:t>
+        <w:t>所有作业内容不可抄袭，如有引用的文档或代码，应在明显出注明。</w:t>
       </w:r>
     </w:p>
     <w:p>
@@ -879,18 +3300,31 @@
           <w:numId w:val="1"/>
         </w:numPr>
       </w:pPr>
-      <w:r>
-        <w:rPr>
-          <w:rFonts w:hint="eastAsia"/>
-        </w:rPr>
+      <w:bookmarkStart w:id="10" w:name="_Ref414633370"/>
+      <w:r>
         <w:t>成</w:t>
       </w:r>
       <w:r>
-        <w:rPr>
-          <w:rFonts w:hint="eastAsia"/>
-        </w:rPr>
-        <w:t>员应保证交互接口的稳定性。</w:t>
-      </w:r>
+        <w:t>员应保证提交的代码通过</w:t>
+      </w:r>
+      <w:r>
+        <w:t>Maven Test</w:t>
+      </w:r>
+      <w:r>
+        <w:t>，提交后应登陆</w:t>
+      </w:r>
+      <w:proofErr w:type="spellStart"/>
+      <w:r>
+        <w:t>Trave</w:t>
+      </w:r>
+      <w:proofErr w:type="spellEnd"/>
+      <w:r>
+        <w:t>-ci</w:t>
+      </w:r>
+      <w:r>
+        <w:t>查看集成测试是否通过，若没有通过，应修正错误或还原到上次提交。</w:t>
+      </w:r>
+      <w:bookmarkEnd w:id="10"/>
     </w:p>
     <w:p>
       <w:pPr>
@@ -898,102 +3332,967 @@
           <w:ilvl w:val="0"/>
           <w:numId w:val="1"/>
         </w:numPr>
-      </w:pPr>
-      <w:r>
+        <w:rPr>
+          <w:rFonts w:hint="eastAsia"/>
+        </w:rPr>
+      </w:pPr>
+      <w:r>
+        <w:rPr>
+          <w:rFonts w:hint="eastAsia"/>
+        </w:rPr>
         <w:t>成</w:t>
       </w:r>
       <w:r>
-        <w:t>员应在工作时间保持</w:t>
-      </w:r>
-      <w:r>
-        <w:t>QQ</w:t>
-      </w:r>
-      <w:r>
-        <w:t>基本畅通。</w:t>
-      </w:r>
-    </w:p>
-    <w:p/>
-    <w:p>
-      <w:pPr>
-        <w:pStyle w:val="1"/>
-      </w:pPr>
-      <w:r>
-        <w:t>项目描述</w:t>
-      </w:r>
-    </w:p>
-    <w:p>
-      <w:r>
-        <w:rPr>
-          <w:rFonts w:hint="eastAsia"/>
-        </w:rPr>
-        <w:t>NBA</w:t>
-      </w:r>
-      <w:r>
-        <w:rPr>
-          <w:rFonts w:hint="eastAsia"/>
-        </w:rPr>
-        <w:t>数据处理程序，按要求提供查询功能并做数据分析，详见《</w:t>
-      </w:r>
-      <w:r>
-        <w:rPr>
-          <w:rFonts w:hint="eastAsia"/>
-        </w:rPr>
-        <w:t>CSEIII</w:t>
-      </w:r>
-      <w:r>
-        <w:rPr>
-          <w:rFonts w:hint="eastAsia"/>
-        </w:rPr>
-        <w:t>项目概述及迭代一需求说明</w:t>
-      </w:r>
-      <w:r>
-        <w:rPr>
-          <w:rFonts w:hint="eastAsia"/>
-        </w:rPr>
-        <w:t>》</w:t>
-      </w:r>
-    </w:p>
-    <w:p/>
-    <w:p>
-      <w:pPr>
-        <w:pStyle w:val="1"/>
-      </w:pPr>
-      <w:r>
-        <w:t>项目初步计划</w:t>
+        <w:rPr>
+          <w:rFonts w:hint="eastAsia"/>
+        </w:rPr>
+        <w:t>员应保证交互接口的稳定性。</w:t>
+      </w:r>
+    </w:p>
+    <w:p>
+      <w:pPr>
+        <w:pStyle w:val="2"/>
+      </w:pPr>
+      <w:bookmarkStart w:id="11" w:name="_Toc414633973"/>
+      <w:r>
+        <w:rPr>
+          <w:rFonts w:hint="eastAsia"/>
+        </w:rPr>
+        <w:t>激励制度</w:t>
+      </w:r>
+      <w:bookmarkEnd w:id="11"/>
+    </w:p>
+    <w:p>
+      <w:r>
+        <w:rPr>
+          <w:rFonts w:hint="eastAsia"/>
+        </w:rPr>
+        <w:t>激励制度</w:t>
+      </w:r>
+      <w:r>
+        <w:t>以积分制度</w:t>
+      </w:r>
+      <w:r>
+        <w:rPr>
+          <w:rStyle w:val="a7"/>
+        </w:rPr>
+        <w:footnoteReference w:id="1"/>
+      </w:r>
+      <w:r>
+        <w:t>为基础</w:t>
+      </w:r>
+      <w:r>
+        <w:rPr>
+          <w:rFonts w:hint="eastAsia"/>
+        </w:rPr>
+        <w:t>，阶段</w:t>
+      </w:r>
+      <w:r>
+        <w:t>得分最高者</w:t>
+      </w:r>
+      <w:r>
+        <w:rPr>
+          <w:rFonts w:hint="eastAsia"/>
+        </w:rPr>
+        <w:t>将</w:t>
+      </w:r>
+      <w:r>
+        <w:t>在聚餐中免单</w:t>
+      </w:r>
+      <w:r>
+        <w:rPr>
+          <w:rFonts w:hint="eastAsia"/>
+        </w:rPr>
+        <w:t>，</w:t>
+      </w:r>
+      <w:r>
+        <w:t>聚餐后</w:t>
+      </w:r>
+      <w:r>
+        <w:rPr>
+          <w:rFonts w:hint="eastAsia"/>
+        </w:rPr>
+        <w:t>所有组员</w:t>
+      </w:r>
+      <w:r>
+        <w:t>积分清零</w:t>
+      </w:r>
+      <w:r>
+        <w:t>。</w:t>
+      </w:r>
+    </w:p>
+    <w:p>
+      <w:pPr>
+        <w:rPr>
+          <w:rFonts w:hint="eastAsia"/>
+        </w:rPr>
+      </w:pPr>
+      <w:r>
+        <w:rPr>
+          <w:rFonts w:hint="eastAsia"/>
+        </w:rPr>
+        <w:lastRenderedPageBreak/>
+        <w:t>符合以下条件者，</w:t>
+      </w:r>
+      <w:r>
+        <w:t>每次加</w:t>
+      </w:r>
+      <w:r>
+        <w:rPr>
+          <w:rFonts w:hint="eastAsia"/>
+        </w:rPr>
+        <w:t>1</w:t>
+      </w:r>
+      <w:r>
+        <w:t>分</w:t>
       </w:r>
     </w:p>
     <w:p>
       <w:pPr>
         <w:numPr>
           <w:ilvl w:val="0"/>
-          <w:numId w:val="2"/>
+          <w:numId w:val="3"/>
         </w:numPr>
       </w:pPr>
       <w:r>
-        <w:t>完成项目时间：</w:t>
-      </w:r>
-      <w:r>
-        <w:t>14</w:t>
-      </w:r>
-      <w:r>
-        <w:t>周。</w:t>
+        <w:t>第一个提交可运行</w:t>
+      </w:r>
+      <w:r>
+        <w:t>的</w:t>
+      </w:r>
+      <w:r>
+        <w:rPr>
+          <w:rFonts w:hint="eastAsia"/>
+        </w:rPr>
+        <w:t>模块</w:t>
+      </w:r>
+      <w:r>
+        <w:t>。</w:t>
       </w:r>
     </w:p>
     <w:p>
       <w:pPr>
         <w:numPr>
           <w:ilvl w:val="0"/>
-          <w:numId w:val="2"/>
+          <w:numId w:val="3"/>
         </w:numPr>
       </w:pPr>
       <w:r>
-        <w:t>风险预估：新知识的学习、成员之间的磨合、</w:t>
-      </w:r>
-      <w:r>
-        <w:t>成员病假和事假。</w:t>
-      </w:r>
+        <w:rPr>
+          <w:rFonts w:hint="eastAsia"/>
+        </w:rPr>
+        <w:t>按时到会</w:t>
+      </w:r>
+      <w:r>
+        <w:t>。</w:t>
+      </w:r>
+    </w:p>
+    <w:p>
+      <w:pPr>
+        <w:numPr>
+          <w:ilvl w:val="0"/>
+          <w:numId w:val="3"/>
+        </w:numPr>
+      </w:pPr>
+      <w:r>
+        <w:rPr>
+          <w:rFonts w:hint="eastAsia"/>
+        </w:rPr>
+        <w:t>帮助组员</w:t>
+      </w:r>
+      <w:r>
+        <w:t>解决编程环境问题</w:t>
+      </w:r>
+      <w:r>
+        <w:rPr>
+          <w:rFonts w:hint="eastAsia"/>
+        </w:rPr>
+        <w:t>或</w:t>
+      </w:r>
+      <w:r>
+        <w:t>程序缺陷。</w:t>
+      </w:r>
+    </w:p>
+    <w:p>
+      <w:pPr>
+        <w:numPr>
+          <w:ilvl w:val="0"/>
+          <w:numId w:val="3"/>
+        </w:numPr>
+      </w:pPr>
+      <w:r>
+        <w:rPr>
+          <w:rFonts w:hint="eastAsia"/>
+        </w:rPr>
+        <w:t>帮助小组负责人整合文档</w:t>
+      </w:r>
+      <w:r>
+        <w:t>。</w:t>
+      </w:r>
+    </w:p>
+    <w:p>
+      <w:pPr>
+        <w:numPr>
+          <w:ilvl w:val="0"/>
+          <w:numId w:val="3"/>
+        </w:numPr>
+        <w:rPr>
+          <w:rFonts w:hint="eastAsia"/>
+        </w:rPr>
+      </w:pPr>
+      <w:r>
+        <w:rPr>
+          <w:rFonts w:hint="eastAsia"/>
+        </w:rPr>
+        <w:t>1</w:t>
+      </w:r>
+      <w:r>
+        <w:rPr>
+          <w:rFonts w:hint="eastAsia"/>
+        </w:rPr>
+        <w:t>小时内</w:t>
+      </w:r>
+      <w:r>
+        <w:t>消除持续集成错误。</w:t>
+      </w:r>
+    </w:p>
+    <w:p>
+      <w:pPr>
+        <w:pStyle w:val="1"/>
+      </w:pPr>
+      <w:bookmarkStart w:id="12" w:name="_Toc414633974"/>
+      <w:r>
+        <w:rPr>
+          <w:rFonts w:hint="eastAsia"/>
+        </w:rPr>
+        <w:t>版本控制</w:t>
+      </w:r>
+      <w:bookmarkEnd w:id="12"/>
+    </w:p>
+    <w:p>
+      <w:pPr>
+        <w:pStyle w:val="2"/>
+      </w:pPr>
+      <w:bookmarkStart w:id="13" w:name="_Toc414633975"/>
+      <w:r>
+        <w:rPr>
+          <w:rFonts w:hint="eastAsia"/>
+        </w:rPr>
+        <w:t>工具</w:t>
+      </w:r>
+      <w:bookmarkEnd w:id="13"/>
+    </w:p>
+    <w:p>
+      <w:r>
+        <w:rPr>
+          <w:rFonts w:hint="eastAsia"/>
+        </w:rPr>
+        <w:t>本项目</w:t>
+      </w:r>
+      <w:r>
+        <w:t>使用</w:t>
+      </w:r>
+      <w:proofErr w:type="spellStart"/>
+      <w:r>
+        <w:t>Github</w:t>
+      </w:r>
+      <w:proofErr w:type="spellEnd"/>
+      <w:r>
+        <w:t>作为</w:t>
+      </w:r>
+      <w:r>
+        <w:rPr>
+          <w:rFonts w:hint="eastAsia"/>
+        </w:rPr>
+        <w:t>版本控制</w:t>
+      </w:r>
+      <w:r>
+        <w:t>工具</w:t>
+      </w:r>
+      <w:r>
+        <w:rPr>
+          <w:rFonts w:hint="eastAsia"/>
+        </w:rPr>
+        <w:t>，</w:t>
+      </w:r>
+      <w:r>
+        <w:t>使用</w:t>
+      </w:r>
+      <w:r>
+        <w:rPr>
+          <w:rFonts w:hint="eastAsia"/>
+        </w:rPr>
+        <w:t>Travis</w:t>
+      </w:r>
+      <w:r>
+        <w:t>-</w:t>
+      </w:r>
+      <w:r>
+        <w:t>CI</w:t>
+      </w:r>
+      <w:r>
+        <w:rPr>
+          <w:rFonts w:hint="eastAsia"/>
+        </w:rPr>
+        <w:t>作为</w:t>
+      </w:r>
+      <w:r>
+        <w:t>持续集成工具。</w:t>
+      </w:r>
+      <w:r>
+        <w:rPr>
+          <w:rFonts w:hint="eastAsia"/>
+        </w:rPr>
+        <w:t>使用规范参见规章制度</w:t>
+      </w:r>
+      <w:r>
+        <w:fldChar w:fldCharType="begin"/>
+      </w:r>
+      <w:r>
+        <w:instrText xml:space="preserve"> </w:instrText>
+      </w:r>
+      <w:r>
+        <w:rPr>
+          <w:rFonts w:hint="eastAsia"/>
+        </w:rPr>
+        <w:instrText>REF _Ref414633370 \r \h</w:instrText>
+      </w:r>
+      <w:r>
+        <w:instrText xml:space="preserve"> </w:instrText>
+      </w:r>
+      <w:r>
+        <w:fldChar w:fldCharType="separate"/>
+      </w:r>
+      <w:r>
+        <w:rPr>
+          <w:rFonts w:hint="eastAsia"/>
+        </w:rPr>
+        <w:t>12</w:t>
+      </w:r>
+      <w:r>
+        <w:fldChar w:fldCharType="end"/>
+      </w:r>
+      <w:r>
+        <w:rPr>
+          <w:rFonts w:hint="eastAsia"/>
+        </w:rPr>
+        <w:t>。</w:t>
+      </w:r>
+    </w:p>
+    <w:p>
+      <w:pPr>
+        <w:pStyle w:val="2"/>
+      </w:pPr>
+      <w:bookmarkStart w:id="14" w:name="_Toc414633976"/>
+      <w:r>
+        <w:rPr>
+          <w:rFonts w:hint="eastAsia"/>
+        </w:rPr>
+        <w:t>搭建截图</w:t>
+      </w:r>
+      <w:bookmarkEnd w:id="14"/>
+    </w:p>
+    <w:p>
+      <w:pPr>
+        <w:pStyle w:val="a3"/>
+        <w:keepNext/>
+      </w:pPr>
+      <w:r>
+        <w:rPr>
+          <w:rFonts w:hint="eastAsia"/>
+        </w:rPr>
+        <w:t>表格</w:t>
+      </w:r>
+      <w:r>
+        <w:rPr>
+          <w:rFonts w:hint="eastAsia"/>
+        </w:rPr>
+        <w:t xml:space="preserve"> </w:t>
+      </w:r>
+      <w:r>
+        <w:fldChar w:fldCharType="begin"/>
+      </w:r>
+      <w:r>
+        <w:instrText xml:space="preserve"> </w:instrText>
+      </w:r>
+      <w:r>
+        <w:rPr>
+          <w:rFonts w:hint="eastAsia"/>
+        </w:rPr>
+        <w:instrText xml:space="preserve">SEQ </w:instrText>
+      </w:r>
+      <w:r>
+        <w:rPr>
+          <w:rFonts w:hint="eastAsia"/>
+        </w:rPr>
+        <w:instrText>表格</w:instrText>
+      </w:r>
+      <w:r>
+        <w:rPr>
+          <w:rFonts w:hint="eastAsia"/>
+        </w:rPr>
+        <w:instrText xml:space="preserve"> \* ARABIC</w:instrText>
+      </w:r>
+      <w:r>
+        <w:instrText xml:space="preserve"> </w:instrText>
+      </w:r>
+      <w:r>
+        <w:fldChar w:fldCharType="separate"/>
+      </w:r>
+      <w:r>
+        <w:rPr>
+          <w:noProof/>
+        </w:rPr>
+        <w:t>4</w:t>
+      </w:r>
+      <w:r>
+        <w:fldChar w:fldCharType="end"/>
+      </w:r>
+      <w:r>
+        <w:rPr>
+          <w:rFonts w:hint="eastAsia"/>
+        </w:rPr>
+        <w:t>基于</w:t>
+      </w:r>
+      <w:proofErr w:type="spellStart"/>
+      <w:r>
+        <w:rPr>
+          <w:rFonts w:hint="eastAsia"/>
+        </w:rPr>
+        <w:t>G</w:t>
+      </w:r>
+      <w:r>
+        <w:t>ithub</w:t>
+      </w:r>
+      <w:proofErr w:type="spellEnd"/>
+      <w:r>
+        <w:rPr>
+          <w:rFonts w:hint="eastAsia"/>
+        </w:rPr>
+        <w:t>的在线持续集成</w:t>
+      </w:r>
+      <w:r>
+        <w:rPr>
+          <w:rFonts w:hint="eastAsia"/>
+        </w:rPr>
+        <w:t>Travis</w:t>
+      </w:r>
+      <w:r>
+        <w:t>-CI</w:t>
+      </w:r>
+    </w:p>
+    <w:p>
+      <w:pPr>
+        <w:rPr>
+          <w:noProof/>
+        </w:rPr>
+      </w:pPr>
+      <w:r>
+        <w:rPr>
+          <w:noProof/>
+        </w:rPr>
+        <w:pict>
+          <v:shapetype id="_x0000_t75" coordsize="21600,21600" o:spt="75" o:preferrelative="t" path="m@4@5l@4@11@9@11@9@5xe" filled="f" stroked="f">
+            <v:stroke joinstyle="miter"/>
+            <v:formulas>
+              <v:f eqn="if lineDrawn pixelLineWidth 0"/>
+              <v:f eqn="sum @0 1 0"/>
+              <v:f eqn="sum 0 0 @1"/>
+              <v:f eqn="prod @2 1 2"/>
+              <v:f eqn="prod @3 21600 pixelWidth"/>
+              <v:f eqn="prod @3 21600 pixelHeight"/>
+              <v:f eqn="sum @0 0 1"/>
+              <v:f eqn="prod @6 1 2"/>
+              <v:f eqn="prod @7 21600 pixelWidth"/>
+              <v:f eqn="sum @8 21600 0"/>
+              <v:f eqn="prod @7 21600 pixelHeight"/>
+              <v:f eqn="sum @10 21600 0"/>
+            </v:formulas>
+            <v:path o:extrusionok="f" gradientshapeok="t" o:connecttype="rect"/>
+            <o:lock v:ext="edit" aspectratio="t"/>
+          </v:shapetype>
+          <v:shape id="图片 1" o:spid="_x0000_i1025" type="#_x0000_t75" style="width:307.5pt;height:200.25pt;visibility:visible;mso-wrap-style:square">
+            <v:imagedata r:id="rId9" o:title="" croptop="8145f" cropbottom="6819f" cropleft="14905f" cropright="2129f"/>
+          </v:shape>
+        </w:pict>
+      </w:r>
+    </w:p>
+    <w:p>
+      <w:pPr>
+        <w:pStyle w:val="1"/>
+        <w:rPr>
+          <w:noProof/>
+        </w:rPr>
+      </w:pPr>
+      <w:bookmarkStart w:id="15" w:name="_Toc414633977"/>
+      <w:r>
+        <w:rPr>
+          <w:rFonts w:hint="eastAsia"/>
+          <w:noProof/>
+        </w:rPr>
+        <w:t>项目启动会议报告</w:t>
+      </w:r>
+      <w:bookmarkEnd w:id="15"/>
+    </w:p>
+    <w:p>
+      <w:pPr>
+        <w:pStyle w:val="2"/>
+      </w:pPr>
+      <w:bookmarkStart w:id="16" w:name="_Toc414633978"/>
+      <w:r>
+        <w:t>项目描述</w:t>
+      </w:r>
+      <w:bookmarkEnd w:id="16"/>
+    </w:p>
+    <w:p>
+      <w:r>
+        <w:rPr>
+          <w:rFonts w:hint="eastAsia"/>
+        </w:rPr>
+        <w:t>NBA</w:t>
+      </w:r>
+      <w:r>
+        <w:rPr>
+          <w:rFonts w:hint="eastAsia"/>
+        </w:rPr>
+        <w:t>数据处理程序，按要求提供查询功能并做数据分析，详见《</w:t>
+      </w:r>
+      <w:r>
+        <w:rPr>
+          <w:rFonts w:hint="eastAsia"/>
+        </w:rPr>
+        <w:t>CSEIII</w:t>
+      </w:r>
+      <w:r>
+        <w:rPr>
+          <w:rFonts w:hint="eastAsia"/>
+        </w:rPr>
+        <w:t>项目概述及迭代一需求说明</w:t>
+      </w:r>
+      <w:r>
+        <w:rPr>
+          <w:rFonts w:hint="eastAsia"/>
+        </w:rPr>
+        <w:t>》</w:t>
+      </w:r>
+    </w:p>
+    <w:p>
+      <w:pPr>
+        <w:pStyle w:val="2"/>
+      </w:pPr>
+      <w:bookmarkStart w:id="17" w:name="_Toc414633979"/>
+      <w:r>
+        <w:rPr>
+          <w:rFonts w:hint="eastAsia"/>
+        </w:rPr>
+        <w:lastRenderedPageBreak/>
+        <w:t>项目目标</w:t>
+      </w:r>
+      <w:bookmarkEnd w:id="17"/>
+    </w:p>
+    <w:p>
+      <w:r>
+        <w:rPr>
+          <w:rFonts w:hint="eastAsia"/>
+        </w:rPr>
+        <w:t>提供</w:t>
+      </w:r>
+      <w:r>
+        <w:t>NBA</w:t>
+      </w:r>
+      <w:r>
+        <w:t>球员及球队数据分析系统。</w:t>
+      </w:r>
+    </w:p>
+    <w:p>
+      <w:pPr>
+        <w:pStyle w:val="2"/>
+      </w:pPr>
+      <w:bookmarkStart w:id="18" w:name="_Toc414633980"/>
+      <w:r>
+        <w:rPr>
+          <w:rFonts w:hint="eastAsia"/>
+        </w:rPr>
+        <w:t>交付产物</w:t>
+      </w:r>
+      <w:bookmarkEnd w:id="18"/>
+    </w:p>
+    <w:p>
+      <w:r>
+        <w:rPr>
+          <w:rFonts w:hint="eastAsia"/>
+        </w:rPr>
+        <w:t>严格</w:t>
+      </w:r>
+      <w:r>
+        <w:t>按照作业要求完成相应参数的分析。</w:t>
+      </w:r>
+    </w:p>
+    <w:p>
+      <w:pPr>
+        <w:pStyle w:val="2"/>
+      </w:pPr>
+      <w:bookmarkStart w:id="19" w:name="_Toc414633981"/>
+      <w:r>
+        <w:rPr>
+          <w:rFonts w:hint="eastAsia"/>
+        </w:rPr>
+        <w:t>项目假设</w:t>
+      </w:r>
+      <w:bookmarkEnd w:id="19"/>
+    </w:p>
+    <w:p>
+      <w:pPr>
+        <w:rPr>
+          <w:rFonts w:hint="eastAsia"/>
+        </w:rPr>
+      </w:pPr>
+      <w:r>
+        <w:rPr>
+          <w:rFonts w:hint="eastAsia"/>
+        </w:rPr>
+        <w:t>小组成员</w:t>
+      </w:r>
+      <w:r>
+        <w:t>全程在组内工作，并基本完成计划所规定的职责和任务。</w:t>
+      </w:r>
+    </w:p>
+    <w:p>
+      <w:pPr>
+        <w:pStyle w:val="2"/>
+      </w:pPr>
+      <w:bookmarkStart w:id="20" w:name="_Toc414633982"/>
+      <w:r>
+        <w:t>项目初步计划</w:t>
+      </w:r>
+      <w:bookmarkEnd w:id="20"/>
+    </w:p>
+    <w:p>
+      <w:pPr>
+        <w:ind w:left="360"/>
+      </w:pPr>
+      <w:r>
+        <w:rPr>
+          <w:rFonts w:hint="eastAsia"/>
+        </w:rPr>
+        <w:t>本项目</w:t>
+      </w:r>
+      <w:r>
+        <w:t>预计</w:t>
+      </w:r>
+      <w:r>
+        <w:t>14</w:t>
+      </w:r>
+      <w:r>
+        <w:t>周</w:t>
+      </w:r>
+      <w:r>
+        <w:rPr>
+          <w:rFonts w:hint="eastAsia"/>
+        </w:rPr>
+        <w:t>完成</w:t>
+      </w:r>
+      <w:r>
+        <w:t>，共分为大致三个迭代。第一个迭代</w:t>
+      </w:r>
+      <w:r>
+        <w:rPr>
+          <w:rFonts w:hint="eastAsia"/>
+        </w:rPr>
+        <w:t>于</w:t>
+      </w:r>
+      <w:r>
+        <w:t>3</w:t>
+      </w:r>
+      <w:r>
+        <w:t>月</w:t>
+      </w:r>
+      <w:r>
+        <w:t>22</w:t>
+      </w:r>
+      <w:r>
+        <w:t>日前完成</w:t>
+      </w:r>
+      <w:r>
+        <w:rPr>
+          <w:rFonts w:hint="eastAsia"/>
+        </w:rPr>
+        <w:t>，</w:t>
+      </w:r>
+      <w:r>
+        <w:t>迭代二于</w:t>
+      </w:r>
+      <w:r>
+        <w:rPr>
+          <w:rFonts w:hint="eastAsia"/>
+        </w:rPr>
+        <w:t>四月</w:t>
+      </w:r>
+      <w:r>
+        <w:t>底前完成，迭代三</w:t>
+      </w:r>
+      <w:r>
+        <w:rPr>
+          <w:rFonts w:hint="eastAsia"/>
+        </w:rPr>
+        <w:t>于</w:t>
+      </w:r>
+      <w:r>
+        <w:t>六月前完成</w:t>
+      </w:r>
+      <w:r>
+        <w:rPr>
+          <w:rFonts w:hint="eastAsia"/>
+        </w:rPr>
+        <w:t>。</w:t>
+      </w:r>
+      <w:r>
+        <w:t>初步计划</w:t>
+      </w:r>
+      <w:r>
+        <w:rPr>
+          <w:rFonts w:hint="eastAsia"/>
+        </w:rPr>
+        <w:t>均提前于作业要求</w:t>
+      </w:r>
+      <w:r>
+        <w:rPr>
+          <w:rStyle w:val="a7"/>
+        </w:rPr>
+        <w:footnoteReference w:id="2"/>
+      </w:r>
+      <w:r>
+        <w:rPr>
+          <w:rFonts w:hint="eastAsia"/>
+        </w:rPr>
+        <w:t>，</w:t>
+      </w:r>
+      <w:r>
+        <w:t>以应对可能的变更和风险。</w:t>
+      </w:r>
+    </w:p>
+    <w:p>
+      <w:pPr>
+        <w:pStyle w:val="2"/>
+      </w:pPr>
+      <w:bookmarkStart w:id="21" w:name="_Toc414633983"/>
+      <w:r>
+        <w:t>风险预估</w:t>
+      </w:r>
+      <w:r>
+        <w:rPr>
+          <w:rFonts w:hint="eastAsia"/>
+        </w:rPr>
+        <w:t>和控制</w:t>
+      </w:r>
+      <w:bookmarkEnd w:id="21"/>
+    </w:p>
+    <w:p>
+      <w:pPr>
+        <w:numPr>
+          <w:ilvl w:val="0"/>
+          <w:numId w:val="5"/>
+        </w:numPr>
+      </w:pPr>
+      <w:r>
+        <w:t>新知识的学习</w:t>
+      </w:r>
+    </w:p>
+    <w:p>
+      <w:pPr>
+        <w:numPr>
+          <w:ilvl w:val="1"/>
+          <w:numId w:val="5"/>
+        </w:numPr>
+      </w:pPr>
+      <w:r>
+        <w:rPr>
+          <w:rFonts w:hint="eastAsia"/>
+        </w:rPr>
+        <w:t>数据库</w:t>
+      </w:r>
+      <w:r>
+        <w:t>学习</w:t>
+      </w:r>
+    </w:p>
+    <w:p>
+      <w:pPr>
+        <w:numPr>
+          <w:ilvl w:val="2"/>
+          <w:numId w:val="5"/>
+        </w:numPr>
+      </w:pPr>
+      <w:r>
+        <w:rPr>
+          <w:rFonts w:hint="eastAsia"/>
+        </w:rPr>
+        <w:t>由专人</w:t>
+      </w:r>
+      <w:r>
+        <w:t>负责搭建、管理数据库，并在小组讨论中分享学习成果。</w:t>
+      </w:r>
+    </w:p>
+    <w:p>
+      <w:pPr>
+        <w:numPr>
+          <w:ilvl w:val="1"/>
+          <w:numId w:val="5"/>
+        </w:numPr>
+      </w:pPr>
+      <w:r>
+        <w:rPr>
+          <w:rFonts w:hint="eastAsia"/>
+        </w:rPr>
+        <w:t>持续集成</w:t>
+      </w:r>
+      <w:r>
+        <w:t>工具学习</w:t>
+      </w:r>
+    </w:p>
+    <w:p>
+      <w:pPr>
+        <w:numPr>
+          <w:ilvl w:val="2"/>
+          <w:numId w:val="5"/>
+        </w:numPr>
+      </w:pPr>
+      <w:proofErr w:type="gramStart"/>
+      <w:r>
+        <w:rPr>
+          <w:rFonts w:hint="eastAsia"/>
+        </w:rPr>
+        <w:t>若</w:t>
+      </w:r>
+      <w:r>
+        <w:t>工</w:t>
+      </w:r>
+      <w:proofErr w:type="gramEnd"/>
+      <w:r>
+        <w:t>具集成失败，可运行</w:t>
+      </w:r>
+      <w:proofErr w:type="spellStart"/>
+      <w:r>
+        <w:t>JUnit</w:t>
+      </w:r>
+      <w:proofErr w:type="spellEnd"/>
+      <w:r>
+        <w:t>暂时代替，并尽快修复</w:t>
+      </w:r>
+      <w:r>
+        <w:t>Maven</w:t>
+      </w:r>
+      <w:r>
+        <w:rPr>
+          <w:rFonts w:hint="eastAsia"/>
+        </w:rPr>
+        <w:t>及</w:t>
+      </w:r>
+      <w:r>
+        <w:rPr>
+          <w:rFonts w:hint="eastAsia"/>
+        </w:rPr>
+        <w:t>Travis-ci</w:t>
+      </w:r>
+      <w:r>
+        <w:t>。</w:t>
+      </w:r>
+    </w:p>
+    <w:p>
+      <w:pPr>
+        <w:numPr>
+          <w:ilvl w:val="0"/>
+          <w:numId w:val="5"/>
+        </w:numPr>
+      </w:pPr>
+      <w:r>
+        <w:t>成员之间的磨合</w:t>
+      </w:r>
+    </w:p>
+    <w:p>
+      <w:pPr>
+        <w:numPr>
+          <w:ilvl w:val="0"/>
+          <w:numId w:val="5"/>
+        </w:numPr>
+      </w:pPr>
+      <w:r>
+        <w:t>成员病假和事假</w:t>
+      </w:r>
+    </w:p>
+    <w:p>
+      <w:pPr>
+        <w:numPr>
+          <w:ilvl w:val="2"/>
+          <w:numId w:val="5"/>
+        </w:numPr>
+      </w:pPr>
+      <w:r>
+        <w:rPr>
+          <w:rFonts w:hint="eastAsia"/>
+        </w:rPr>
+        <w:t>保证交流畅通</w:t>
+      </w:r>
+      <w:r>
+        <w:t>，保证每位成员工作的可替代性。</w:t>
+      </w:r>
+    </w:p>
+    <w:p>
+      <w:pPr>
+        <w:numPr>
+          <w:ilvl w:val="0"/>
+          <w:numId w:val="5"/>
+        </w:numPr>
+      </w:pPr>
+      <w:r>
+        <w:rPr>
+          <w:rFonts w:hint="eastAsia"/>
+        </w:rPr>
+        <w:t>版本控制工具故障</w:t>
+      </w:r>
+    </w:p>
+    <w:p>
+      <w:pPr>
+        <w:numPr>
+          <w:ilvl w:val="2"/>
+          <w:numId w:val="5"/>
+        </w:numPr>
+      </w:pPr>
+      <w:r>
+        <w:rPr>
+          <w:rFonts w:hint="eastAsia"/>
+        </w:rPr>
+        <w:t>定期备份代码</w:t>
+      </w:r>
+      <w:r>
+        <w:t>。</w:t>
+      </w:r>
+    </w:p>
+    <w:p>
+      <w:pPr>
+        <w:numPr>
+          <w:ilvl w:val="2"/>
+          <w:numId w:val="5"/>
+        </w:numPr>
+      </w:pPr>
+      <w:r>
+        <w:rPr>
+          <w:rFonts w:hint="eastAsia"/>
+        </w:rPr>
+        <w:t>监控版本控制</w:t>
+      </w:r>
+      <w:r>
+        <w:t>工具运行状态。</w:t>
+      </w:r>
+    </w:p>
+    <w:p>
+      <w:pPr>
+        <w:rPr>
+          <w:rFonts w:hint="eastAsia"/>
+        </w:rPr>
+      </w:pPr>
     </w:p>
     <w:sectPr>
+      <w:headerReference w:type="default" r:id="rId10"/>
       <w:pgSz w:w="11906" w:h="16838"/>
       <w:pgMar w:top="1440" w:right="1800" w:bottom="1440" w:left="1800" w:header="851" w:footer="992" w:gutter="0"/>
       <w:cols w:space="425"/>
@@ -1001,6 +4300,157 @@
     </w:sectPr>
   </w:body>
 </w:document>
+</file>
+
+<file path=word/endnotes.xml><?xml version="1.0" encoding="utf-8"?>
+<w:endnotes xmlns:wpc="http://schemas.microsoft.com/office/word/2010/wordprocessingCanvas" xmlns:mc="http://schemas.openxmlformats.org/markup-compatibility/2006" xmlns:o="urn:schemas-microsoft-com:office:office" xmlns:r="http://schemas.openxmlformats.org/officeDocument/2006/relationships" xmlns:m="http://schemas.openxmlformats.org/officeDocument/2006/math" xmlns:v="urn:schemas-microsoft-com:vml" xmlns:wp14="http://schemas.microsoft.com/office/word/2010/wordprocessingDrawing" xmlns:wp="http://schemas.openxmlformats.org/drawingml/2006/wordprocessingDrawing" xmlns:w10="urn:schemas-microsoft-com:office:word" xmlns:w="http://schemas.openxmlformats.org/wordprocessingml/2006/main" xmlns:w14="http://schemas.microsoft.com/office/word/2010/wordml" xmlns:w15="http://schemas.microsoft.com/office/word/2012/wordml" xmlns:wpg="http://schemas.microsoft.com/office/word/2010/wordprocessingGroup" xmlns:wpi="http://schemas.microsoft.com/office/word/2010/wordprocessingInk" xmlns:wne="http://schemas.microsoft.com/office/word/2006/wordml" xmlns:wps="http://schemas.microsoft.com/office/word/2010/wordprocessingShape" mc:Ignorable="w14 w15 wp14">
+  <w:endnote w:type="separator" w:id="-1">
+    <w:p>
+      <w:r>
+        <w:separator/>
+      </w:r>
+    </w:p>
+  </w:endnote>
+  <w:endnote w:type="continuationSeparator" w:id="0">
+    <w:p>
+      <w:r>
+        <w:continuationSeparator/>
+      </w:r>
+    </w:p>
+  </w:endnote>
+</w:endnotes>
+</file>
+
+<file path=word/footnotes.xml><?xml version="1.0" encoding="utf-8"?>
+<w:footnotes xmlns:wpc="http://schemas.microsoft.com/office/word/2010/wordprocessingCanvas" xmlns:mc="http://schemas.openxmlformats.org/markup-compatibility/2006" xmlns:o="urn:schemas-microsoft-com:office:office" xmlns:r="http://schemas.openxmlformats.org/officeDocument/2006/relationships" xmlns:m="http://schemas.openxmlformats.org/officeDocument/2006/math" xmlns:v="urn:schemas-microsoft-com:vml" xmlns:wp14="http://schemas.microsoft.com/office/word/2010/wordprocessingDrawing" xmlns:wp="http://schemas.openxmlformats.org/drawingml/2006/wordprocessingDrawing" xmlns:w10="urn:schemas-microsoft-com:office:word" xmlns:w="http://schemas.openxmlformats.org/wordprocessingml/2006/main" xmlns:w14="http://schemas.microsoft.com/office/word/2010/wordml" xmlns:w15="http://schemas.microsoft.com/office/word/2012/wordml" xmlns:wpg="http://schemas.microsoft.com/office/word/2010/wordprocessingGroup" xmlns:wpi="http://schemas.microsoft.com/office/word/2010/wordprocessingInk" xmlns:wne="http://schemas.microsoft.com/office/word/2006/wordml" xmlns:wps="http://schemas.microsoft.com/office/word/2010/wordprocessingShape" mc:Ignorable="w14 w15 wp14">
+  <w:footnote w:type="separator" w:id="-1">
+    <w:p>
+      <w:r>
+        <w:separator/>
+      </w:r>
+    </w:p>
+  </w:footnote>
+  <w:footnote w:type="continuationSeparator" w:id="0">
+    <w:p>
+      <w:r>
+        <w:continuationSeparator/>
+      </w:r>
+    </w:p>
+  </w:footnote>
+  <w:footnote w:id="1">
+    <w:p>
+      <w:pPr>
+        <w:pStyle w:val="a6"/>
+        <w:rPr>
+          <w:rFonts w:hint="eastAsia"/>
+        </w:rPr>
+      </w:pPr>
+      <w:r>
+        <w:rPr>
+          <w:rStyle w:val="a7"/>
+        </w:rPr>
+        <w:footnoteRef/>
+      </w:r>
+      <w:r>
+        <w:t xml:space="preserve"> </w:t>
+      </w:r>
+      <w:proofErr w:type="gramStart"/>
+      <w:r>
+        <w:rPr>
+          <w:rFonts w:hint="eastAsia"/>
+        </w:rPr>
+        <w:t>借鉴自</w:t>
+      </w:r>
+      <w:proofErr w:type="gramEnd"/>
+      <w:r>
+        <w:t>《零下一度</w:t>
+      </w:r>
+      <w:r>
+        <w:rPr>
+          <w:rFonts w:hint="eastAsia"/>
+        </w:rPr>
+        <w:t>团队</w:t>
+      </w:r>
+      <w:r>
+        <w:t>制度》</w:t>
+      </w:r>
+      <w:r>
+        <w:rPr>
+          <w:rFonts w:hint="eastAsia"/>
+        </w:rPr>
+        <w:t>——</w:t>
+      </w:r>
+      <w:r>
+        <w:t>王雨城</w:t>
+      </w:r>
+    </w:p>
+  </w:footnote>
+  <w:footnote w:id="2">
+    <w:p>
+      <w:pPr>
+        <w:pStyle w:val="a6"/>
+        <w:rPr>
+          <w:rFonts w:hint="eastAsia"/>
+        </w:rPr>
+      </w:pPr>
+      <w:r>
+        <w:rPr>
+          <w:rStyle w:val="a7"/>
+        </w:rPr>
+        <w:footnoteRef/>
+      </w:r>
+      <w:r>
+        <w:t xml:space="preserve"> </w:t>
+      </w:r>
+      <w:r>
+        <w:rPr>
+          <w:rFonts w:hint="eastAsia"/>
+        </w:rPr>
+        <w:t>作业要求详见</w:t>
+      </w:r>
+      <w:r>
+        <w:t>《</w:t>
+      </w:r>
+      <w:r>
+        <w:rPr>
+          <w:rFonts w:hint="eastAsia"/>
+        </w:rPr>
+        <w:t>CSEIII</w:t>
+      </w:r>
+      <w:r>
+        <w:rPr>
+          <w:rFonts w:hint="eastAsia"/>
+        </w:rPr>
+        <w:t>教学周历安排</w:t>
+      </w:r>
+      <w:r>
+        <w:t>》</w:t>
+      </w:r>
+    </w:p>
+  </w:footnote>
+</w:footnotes>
+</file>
+
+<file path=word/header1.xml><?xml version="1.0" encoding="utf-8"?>
+<w:hdr xmlns:wpc="http://schemas.microsoft.com/office/word/2010/wordprocessingCanvas" xmlns:mc="http://schemas.openxmlformats.org/markup-compatibility/2006" xmlns:o="urn:schemas-microsoft-com:office:office" xmlns:r="http://schemas.openxmlformats.org/officeDocument/2006/relationships" xmlns:m="http://schemas.openxmlformats.org/officeDocument/2006/math" xmlns:v="urn:schemas-microsoft-com:vml" xmlns:wp14="http://schemas.microsoft.com/office/word/2010/wordprocessingDrawing" xmlns:wp="http://schemas.openxmlformats.org/drawingml/2006/wordprocessingDrawing" xmlns:w10="urn:schemas-microsoft-com:office:word" xmlns:w="http://schemas.openxmlformats.org/wordprocessingml/2006/main" xmlns:w14="http://schemas.microsoft.com/office/word/2010/wordml" xmlns:w15="http://schemas.microsoft.com/office/word/2012/wordml" xmlns:wpg="http://schemas.microsoft.com/office/word/2010/wordprocessingGroup" xmlns:wpi="http://schemas.microsoft.com/office/word/2010/wordprocessingInk" xmlns:wne="http://schemas.microsoft.com/office/word/2006/wordml" xmlns:wps="http://schemas.microsoft.com/office/word/2010/wordprocessingShape" mc:Ignorable="w14 w15 wp14">
+  <w:p>
+    <w:pPr>
+      <w:pStyle w:val="a8"/>
+    </w:pPr>
+    <w:r>
+      <w:rPr>
+        <w:rFonts w:hint="eastAsia"/>
+      </w:rPr>
+      <w:t>NBA Analysis</w:t>
+    </w:r>
+    <w:r>
+      <w:rPr>
+        <w:rFonts w:hint="eastAsia"/>
+      </w:rPr>
+      <w:t>项目启动文档</w:t>
+    </w:r>
+  </w:p>
+</w:hdr>
 </file>
 
 <file path=word/numbering.xml><?xml version="1.0" encoding="utf-8"?>
@@ -1095,6 +4545,95 @@
     </w:lvl>
   </w:abstractNum>
   <w:abstractNum w:abstractNumId="1">
+    <w:nsid w:val="3D121E45"/>
+    <w:multiLevelType w:val="hybridMultilevel"/>
+    <w:tmpl w:val="A66E56CA"/>
+    <w:lvl w:ilvl="0" w:tplc="E1A0486C">
+      <w:start w:val="1"/>
+      <w:numFmt w:val="decimal"/>
+      <w:lvlText w:val="%1、"/>
+      <w:lvlJc w:val="left"/>
+      <w:pPr>
+        <w:ind w:left="360" w:hanging="360"/>
+      </w:pPr>
+      <w:rPr>
+        <w:rFonts w:hint="default"/>
+      </w:rPr>
+    </w:lvl>
+    <w:lvl w:ilvl="1" w:tplc="04090019" w:tentative="1">
+      <w:start w:val="1"/>
+      <w:numFmt w:val="lowerLetter"/>
+      <w:lvlText w:val="%2)"/>
+      <w:lvlJc w:val="left"/>
+      <w:pPr>
+        <w:ind w:left="840" w:hanging="420"/>
+      </w:pPr>
+    </w:lvl>
+    <w:lvl w:ilvl="2" w:tplc="0409001B" w:tentative="1">
+      <w:start w:val="1"/>
+      <w:numFmt w:val="lowerRoman"/>
+      <w:lvlText w:val="%3."/>
+      <w:lvlJc w:val="right"/>
+      <w:pPr>
+        <w:ind w:left="1260" w:hanging="420"/>
+      </w:pPr>
+    </w:lvl>
+    <w:lvl w:ilvl="3" w:tplc="0409000F" w:tentative="1">
+      <w:start w:val="1"/>
+      <w:numFmt w:val="decimal"/>
+      <w:lvlText w:val="%4."/>
+      <w:lvlJc w:val="left"/>
+      <w:pPr>
+        <w:ind w:left="1680" w:hanging="420"/>
+      </w:pPr>
+    </w:lvl>
+    <w:lvl w:ilvl="4" w:tplc="04090019" w:tentative="1">
+      <w:start w:val="1"/>
+      <w:numFmt w:val="lowerLetter"/>
+      <w:lvlText w:val="%5)"/>
+      <w:lvlJc w:val="left"/>
+      <w:pPr>
+        <w:ind w:left="2100" w:hanging="420"/>
+      </w:pPr>
+    </w:lvl>
+    <w:lvl w:ilvl="5" w:tplc="0409001B" w:tentative="1">
+      <w:start w:val="1"/>
+      <w:numFmt w:val="lowerRoman"/>
+      <w:lvlText w:val="%6."/>
+      <w:lvlJc w:val="right"/>
+      <w:pPr>
+        <w:ind w:left="2520" w:hanging="420"/>
+      </w:pPr>
+    </w:lvl>
+    <w:lvl w:ilvl="6" w:tplc="0409000F" w:tentative="1">
+      <w:start w:val="1"/>
+      <w:numFmt w:val="decimal"/>
+      <w:lvlText w:val="%7."/>
+      <w:lvlJc w:val="left"/>
+      <w:pPr>
+        <w:ind w:left="2940" w:hanging="420"/>
+      </w:pPr>
+    </w:lvl>
+    <w:lvl w:ilvl="7" w:tplc="04090019" w:tentative="1">
+      <w:start w:val="1"/>
+      <w:numFmt w:val="lowerLetter"/>
+      <w:lvlText w:val="%8)"/>
+      <w:lvlJc w:val="left"/>
+      <w:pPr>
+        <w:ind w:left="3360" w:hanging="420"/>
+      </w:pPr>
+    </w:lvl>
+    <w:lvl w:ilvl="8" w:tplc="0409001B" w:tentative="1">
+      <w:start w:val="1"/>
+      <w:numFmt w:val="lowerRoman"/>
+      <w:lvlText w:val="%9."/>
+      <w:lvlJc w:val="right"/>
+      <w:pPr>
+        <w:ind w:left="3780" w:hanging="420"/>
+      </w:pPr>
+    </w:lvl>
+  </w:abstractNum>
+  <w:abstractNum w:abstractNumId="2">
     <w:nsid w:val="4D9A523C"/>
     <w:multiLevelType w:val="hybridMultilevel"/>
     <w:tmpl w:val="53765916"/>
@@ -1183,11 +4722,204 @@
       </w:pPr>
     </w:lvl>
   </w:abstractNum>
+  <w:abstractNum w:abstractNumId="3">
+    <w:nsid w:val="60D34EA1"/>
+    <w:multiLevelType w:val="hybridMultilevel"/>
+    <w:tmpl w:val="F98E6394"/>
+    <w:lvl w:ilvl="0" w:tplc="E7B6C340">
+      <w:start w:val="1"/>
+      <w:numFmt w:val="decimal"/>
+      <w:lvlText w:val="%1、"/>
+      <w:lvlJc w:val="left"/>
+      <w:pPr>
+        <w:ind w:left="360" w:hanging="360"/>
+      </w:pPr>
+      <w:rPr>
+        <w:rFonts w:hint="default"/>
+      </w:rPr>
+    </w:lvl>
+    <w:lvl w:ilvl="1" w:tplc="04090019">
+      <w:start w:val="1"/>
+      <w:numFmt w:val="lowerLetter"/>
+      <w:lvlText w:val="%2)"/>
+      <w:lvlJc w:val="left"/>
+      <w:pPr>
+        <w:ind w:left="840" w:hanging="420"/>
+      </w:pPr>
+    </w:lvl>
+    <w:lvl w:ilvl="2" w:tplc="0409001B">
+      <w:start w:val="1"/>
+      <w:numFmt w:val="lowerRoman"/>
+      <w:lvlText w:val="%3."/>
+      <w:lvlJc w:val="right"/>
+      <w:pPr>
+        <w:ind w:left="1260" w:hanging="420"/>
+      </w:pPr>
+    </w:lvl>
+    <w:lvl w:ilvl="3" w:tplc="0409000F" w:tentative="1">
+      <w:start w:val="1"/>
+      <w:numFmt w:val="decimal"/>
+      <w:lvlText w:val="%4."/>
+      <w:lvlJc w:val="left"/>
+      <w:pPr>
+        <w:ind w:left="1680" w:hanging="420"/>
+      </w:pPr>
+    </w:lvl>
+    <w:lvl w:ilvl="4" w:tplc="04090019" w:tentative="1">
+      <w:start w:val="1"/>
+      <w:numFmt w:val="lowerLetter"/>
+      <w:lvlText w:val="%5)"/>
+      <w:lvlJc w:val="left"/>
+      <w:pPr>
+        <w:ind w:left="2100" w:hanging="420"/>
+      </w:pPr>
+    </w:lvl>
+    <w:lvl w:ilvl="5" w:tplc="0409001B" w:tentative="1">
+      <w:start w:val="1"/>
+      <w:numFmt w:val="lowerRoman"/>
+      <w:lvlText w:val="%6."/>
+      <w:lvlJc w:val="right"/>
+      <w:pPr>
+        <w:ind w:left="2520" w:hanging="420"/>
+      </w:pPr>
+    </w:lvl>
+    <w:lvl w:ilvl="6" w:tplc="0409000F" w:tentative="1">
+      <w:start w:val="1"/>
+      <w:numFmt w:val="decimal"/>
+      <w:lvlText w:val="%7."/>
+      <w:lvlJc w:val="left"/>
+      <w:pPr>
+        <w:ind w:left="2940" w:hanging="420"/>
+      </w:pPr>
+    </w:lvl>
+    <w:lvl w:ilvl="7" w:tplc="04090019" w:tentative="1">
+      <w:start w:val="1"/>
+      <w:numFmt w:val="lowerLetter"/>
+      <w:lvlText w:val="%8)"/>
+      <w:lvlJc w:val="left"/>
+      <w:pPr>
+        <w:ind w:left="3360" w:hanging="420"/>
+      </w:pPr>
+    </w:lvl>
+    <w:lvl w:ilvl="8" w:tplc="0409001B" w:tentative="1">
+      <w:start w:val="1"/>
+      <w:numFmt w:val="lowerRoman"/>
+      <w:lvlText w:val="%9."/>
+      <w:lvlJc w:val="right"/>
+      <w:pPr>
+        <w:ind w:left="3780" w:hanging="420"/>
+      </w:pPr>
+    </w:lvl>
+  </w:abstractNum>
+  <w:abstractNum w:abstractNumId="4">
+    <w:nsid w:val="7CF9271F"/>
+    <w:multiLevelType w:val="multilevel"/>
+    <w:tmpl w:val="04090025"/>
+    <w:lvl w:ilvl="0">
+      <w:start w:val="1"/>
+      <w:numFmt w:val="decimal"/>
+      <w:pStyle w:val="1"/>
+      <w:lvlText w:val="%1"/>
+      <w:lvlJc w:val="left"/>
+      <w:pPr>
+        <w:ind w:left="432" w:hanging="432"/>
+      </w:pPr>
+    </w:lvl>
+    <w:lvl w:ilvl="1">
+      <w:start w:val="1"/>
+      <w:numFmt w:val="decimal"/>
+      <w:pStyle w:val="2"/>
+      <w:lvlText w:val="%1.%2"/>
+      <w:lvlJc w:val="left"/>
+      <w:pPr>
+        <w:ind w:left="576" w:hanging="576"/>
+      </w:pPr>
+    </w:lvl>
+    <w:lvl w:ilvl="2">
+      <w:start w:val="1"/>
+      <w:numFmt w:val="decimal"/>
+      <w:pStyle w:val="3"/>
+      <w:lvlText w:val="%1.%2.%3"/>
+      <w:lvlJc w:val="left"/>
+      <w:pPr>
+        <w:ind w:left="720" w:hanging="720"/>
+      </w:pPr>
+    </w:lvl>
+    <w:lvl w:ilvl="3">
+      <w:start w:val="1"/>
+      <w:numFmt w:val="decimal"/>
+      <w:pStyle w:val="4"/>
+      <w:lvlText w:val="%1.%2.%3.%4"/>
+      <w:lvlJc w:val="left"/>
+      <w:pPr>
+        <w:ind w:left="864" w:hanging="864"/>
+      </w:pPr>
+    </w:lvl>
+    <w:lvl w:ilvl="4">
+      <w:start w:val="1"/>
+      <w:numFmt w:val="decimal"/>
+      <w:pStyle w:val="5"/>
+      <w:lvlText w:val="%1.%2.%3.%4.%5"/>
+      <w:lvlJc w:val="left"/>
+      <w:pPr>
+        <w:ind w:left="1008" w:hanging="1008"/>
+      </w:pPr>
+    </w:lvl>
+    <w:lvl w:ilvl="5">
+      <w:start w:val="1"/>
+      <w:numFmt w:val="decimal"/>
+      <w:pStyle w:val="6"/>
+      <w:lvlText w:val="%1.%2.%3.%4.%5.%6"/>
+      <w:lvlJc w:val="left"/>
+      <w:pPr>
+        <w:ind w:left="1152" w:hanging="1152"/>
+      </w:pPr>
+    </w:lvl>
+    <w:lvl w:ilvl="6">
+      <w:start w:val="1"/>
+      <w:numFmt w:val="decimal"/>
+      <w:pStyle w:val="7"/>
+      <w:lvlText w:val="%1.%2.%3.%4.%5.%6.%7"/>
+      <w:lvlJc w:val="left"/>
+      <w:pPr>
+        <w:ind w:left="1296" w:hanging="1296"/>
+      </w:pPr>
+    </w:lvl>
+    <w:lvl w:ilvl="7">
+      <w:start w:val="1"/>
+      <w:numFmt w:val="decimal"/>
+      <w:pStyle w:val="8"/>
+      <w:lvlText w:val="%1.%2.%3.%4.%5.%6.%7.%8"/>
+      <w:lvlJc w:val="left"/>
+      <w:pPr>
+        <w:ind w:left="1440" w:hanging="1440"/>
+      </w:pPr>
+    </w:lvl>
+    <w:lvl w:ilvl="8">
+      <w:start w:val="1"/>
+      <w:numFmt w:val="decimal"/>
+      <w:pStyle w:val="9"/>
+      <w:lvlText w:val="%1.%2.%3.%4.%5.%6.%7.%8.%9"/>
+      <w:lvlJc w:val="left"/>
+      <w:pPr>
+        <w:ind w:left="1584" w:hanging="1584"/>
+      </w:pPr>
+    </w:lvl>
+  </w:abstractNum>
   <w:num w:numId="1">
-    <w:abstractNumId w:val="1"/>
+    <w:abstractNumId w:val="2"/>
   </w:num>
   <w:num w:numId="2">
     <w:abstractNumId w:val="0"/>
+  </w:num>
+  <w:num w:numId="3">
+    <w:abstractNumId w:val="1"/>
+  </w:num>
+  <w:num w:numId="4">
+    <w:abstractNumId w:val="4"/>
+  </w:num>
+  <w:num w:numId="5">
+    <w:abstractNumId w:val="3"/>
   </w:num>
 </w:numbering>
 </file>
@@ -1289,7 +5021,7 @@
     <w:lsdException w:name="Body Text Indent 2" w:semiHidden="1" w:unhideWhenUsed="1"/>
     <w:lsdException w:name="Body Text Indent 3" w:semiHidden="1" w:unhideWhenUsed="1"/>
     <w:lsdException w:name="Block Text" w:semiHidden="1" w:unhideWhenUsed="1"/>
-    <w:lsdException w:name="Hyperlink" w:semiHidden="1" w:unhideWhenUsed="1"/>
+    <w:lsdException w:name="Hyperlink" w:semiHidden="1" w:uiPriority="99" w:unhideWhenUsed="1"/>
     <w:lsdException w:name="FollowedHyperlink" w:semiHidden="1" w:unhideWhenUsed="1"/>
     <w:lsdException w:name="Strong" w:uiPriority="22" w:qFormat="1"/>
     <w:lsdException w:name="Emphasis" w:uiPriority="20" w:qFormat="1"/>
@@ -1600,6 +5332,9 @@
     <w:pPr>
       <w:keepNext/>
       <w:keepLines/>
+      <w:numPr>
+        <w:numId w:val="4"/>
+      </w:numPr>
       <w:spacing w:before="340" w:after="330" w:line="578" w:lineRule="auto"/>
       <w:outlineLvl w:val="0"/>
     </w:pPr>
@@ -1609,6 +5344,220 @@
       <w:kern w:val="44"/>
       <w:sz w:val="44"/>
       <w:szCs w:val="44"/>
+    </w:rPr>
+  </w:style>
+  <w:style w:type="paragraph" w:styleId="2">
+    <w:name w:val="heading 2"/>
+    <w:basedOn w:val="a"/>
+    <w:next w:val="a"/>
+    <w:link w:val="2Char"/>
+    <w:uiPriority w:val="9"/>
+    <w:unhideWhenUsed/>
+    <w:qFormat/>
+    <w:rsid w:val="003A3300"/>
+    <w:pPr>
+      <w:keepNext/>
+      <w:keepLines/>
+      <w:numPr>
+        <w:ilvl w:val="1"/>
+        <w:numId w:val="4"/>
+      </w:numPr>
+      <w:spacing w:before="260" w:after="260" w:line="416" w:lineRule="auto"/>
+      <w:outlineLvl w:val="1"/>
+    </w:pPr>
+    <w:rPr>
+      <w:rFonts w:ascii="Cambria" w:hAnsi="Cambria" w:cs="Times New Roman"/>
+      <w:b/>
+      <w:bCs/>
+      <w:sz w:val="32"/>
+      <w:szCs w:val="32"/>
+    </w:rPr>
+  </w:style>
+  <w:style w:type="paragraph" w:styleId="3">
+    <w:name w:val="heading 3"/>
+    <w:basedOn w:val="a"/>
+    <w:next w:val="a"/>
+    <w:link w:val="3Char"/>
+    <w:uiPriority w:val="9"/>
+    <w:unhideWhenUsed/>
+    <w:qFormat/>
+    <w:rsid w:val="003A3300"/>
+    <w:pPr>
+      <w:keepNext/>
+      <w:keepLines/>
+      <w:numPr>
+        <w:ilvl w:val="2"/>
+        <w:numId w:val="4"/>
+      </w:numPr>
+      <w:spacing w:before="260" w:after="260" w:line="416" w:lineRule="auto"/>
+      <w:outlineLvl w:val="2"/>
+    </w:pPr>
+    <w:rPr>
+      <w:b/>
+      <w:bCs/>
+      <w:sz w:val="32"/>
+      <w:szCs w:val="32"/>
+    </w:rPr>
+  </w:style>
+  <w:style w:type="paragraph" w:styleId="4">
+    <w:name w:val="heading 4"/>
+    <w:basedOn w:val="a"/>
+    <w:next w:val="a"/>
+    <w:link w:val="4Char"/>
+    <w:uiPriority w:val="9"/>
+    <w:semiHidden/>
+    <w:unhideWhenUsed/>
+    <w:qFormat/>
+    <w:rsid w:val="003A3300"/>
+    <w:pPr>
+      <w:keepNext/>
+      <w:keepLines/>
+      <w:numPr>
+        <w:ilvl w:val="3"/>
+        <w:numId w:val="4"/>
+      </w:numPr>
+      <w:spacing w:before="280" w:after="290" w:line="376" w:lineRule="auto"/>
+      <w:outlineLvl w:val="3"/>
+    </w:pPr>
+    <w:rPr>
+      <w:rFonts w:ascii="Cambria" w:hAnsi="Cambria" w:cs="Times New Roman"/>
+      <w:b/>
+      <w:bCs/>
+      <w:sz w:val="28"/>
+      <w:szCs w:val="28"/>
+    </w:rPr>
+  </w:style>
+  <w:style w:type="paragraph" w:styleId="5">
+    <w:name w:val="heading 5"/>
+    <w:basedOn w:val="a"/>
+    <w:next w:val="a"/>
+    <w:link w:val="5Char"/>
+    <w:uiPriority w:val="9"/>
+    <w:semiHidden/>
+    <w:unhideWhenUsed/>
+    <w:qFormat/>
+    <w:rsid w:val="003A3300"/>
+    <w:pPr>
+      <w:keepNext/>
+      <w:keepLines/>
+      <w:numPr>
+        <w:ilvl w:val="4"/>
+        <w:numId w:val="4"/>
+      </w:numPr>
+      <w:spacing w:before="280" w:after="290" w:line="376" w:lineRule="auto"/>
+      <w:outlineLvl w:val="4"/>
+    </w:pPr>
+    <w:rPr>
+      <w:b/>
+      <w:bCs/>
+      <w:sz w:val="28"/>
+      <w:szCs w:val="28"/>
+    </w:rPr>
+  </w:style>
+  <w:style w:type="paragraph" w:styleId="6">
+    <w:name w:val="heading 6"/>
+    <w:basedOn w:val="a"/>
+    <w:next w:val="a"/>
+    <w:link w:val="6Char"/>
+    <w:uiPriority w:val="9"/>
+    <w:semiHidden/>
+    <w:unhideWhenUsed/>
+    <w:qFormat/>
+    <w:rsid w:val="003A3300"/>
+    <w:pPr>
+      <w:keepNext/>
+      <w:keepLines/>
+      <w:numPr>
+        <w:ilvl w:val="5"/>
+        <w:numId w:val="4"/>
+      </w:numPr>
+      <w:spacing w:before="240" w:after="64" w:line="320" w:lineRule="auto"/>
+      <w:outlineLvl w:val="5"/>
+    </w:pPr>
+    <w:rPr>
+      <w:rFonts w:ascii="Cambria" w:hAnsi="Cambria" w:cs="Times New Roman"/>
+      <w:b/>
+      <w:bCs/>
+      <w:sz w:val="24"/>
+      <w:szCs w:val="24"/>
+    </w:rPr>
+  </w:style>
+  <w:style w:type="paragraph" w:styleId="7">
+    <w:name w:val="heading 7"/>
+    <w:basedOn w:val="a"/>
+    <w:next w:val="a"/>
+    <w:link w:val="7Char"/>
+    <w:uiPriority w:val="9"/>
+    <w:semiHidden/>
+    <w:unhideWhenUsed/>
+    <w:qFormat/>
+    <w:rsid w:val="003A3300"/>
+    <w:pPr>
+      <w:keepNext/>
+      <w:keepLines/>
+      <w:numPr>
+        <w:ilvl w:val="6"/>
+        <w:numId w:val="4"/>
+      </w:numPr>
+      <w:spacing w:before="240" w:after="64" w:line="320" w:lineRule="auto"/>
+      <w:outlineLvl w:val="6"/>
+    </w:pPr>
+    <w:rPr>
+      <w:b/>
+      <w:bCs/>
+      <w:sz w:val="24"/>
+      <w:szCs w:val="24"/>
+    </w:rPr>
+  </w:style>
+  <w:style w:type="paragraph" w:styleId="8">
+    <w:name w:val="heading 8"/>
+    <w:basedOn w:val="a"/>
+    <w:next w:val="a"/>
+    <w:link w:val="8Char"/>
+    <w:uiPriority w:val="9"/>
+    <w:semiHidden/>
+    <w:unhideWhenUsed/>
+    <w:qFormat/>
+    <w:rsid w:val="003A3300"/>
+    <w:pPr>
+      <w:keepNext/>
+      <w:keepLines/>
+      <w:numPr>
+        <w:ilvl w:val="7"/>
+        <w:numId w:val="4"/>
+      </w:numPr>
+      <w:spacing w:before="240" w:after="64" w:line="320" w:lineRule="auto"/>
+      <w:outlineLvl w:val="7"/>
+    </w:pPr>
+    <w:rPr>
+      <w:rFonts w:ascii="Cambria" w:hAnsi="Cambria" w:cs="Times New Roman"/>
+      <w:sz w:val="24"/>
+      <w:szCs w:val="24"/>
+    </w:rPr>
+  </w:style>
+  <w:style w:type="paragraph" w:styleId="9">
+    <w:name w:val="heading 9"/>
+    <w:basedOn w:val="a"/>
+    <w:next w:val="a"/>
+    <w:link w:val="9Char"/>
+    <w:uiPriority w:val="9"/>
+    <w:semiHidden/>
+    <w:unhideWhenUsed/>
+    <w:qFormat/>
+    <w:rsid w:val="003A3300"/>
+    <w:pPr>
+      <w:keepNext/>
+      <w:keepLines/>
+      <w:numPr>
+        <w:ilvl w:val="8"/>
+        <w:numId w:val="4"/>
+      </w:numPr>
+      <w:spacing w:before="240" w:after="64" w:line="320" w:lineRule="auto"/>
+      <w:outlineLvl w:val="8"/>
+    </w:pPr>
+    <w:rPr>
+      <w:rFonts w:ascii="Cambria" w:hAnsi="Cambria" w:cs="Times New Roman"/>
+      <w:szCs w:val="21"/>
     </w:rPr>
   </w:style>
   <w:style w:type="character" w:default="1" w:styleId="a0">
@@ -1715,6 +5664,278 @@
       <w:kern w:val="44"/>
       <w:sz w:val="44"/>
       <w:szCs w:val="44"/>
+    </w:rPr>
+  </w:style>
+  <w:style w:type="paragraph" w:styleId="a6">
+    <w:name w:val="footnote text"/>
+    <w:basedOn w:val="a"/>
+    <w:link w:val="Char0"/>
+    <w:semiHidden/>
+    <w:unhideWhenUsed/>
+    <w:rsid w:val="00636473"/>
+    <w:pPr>
+      <w:snapToGrid w:val="0"/>
+      <w:jc w:val="left"/>
+    </w:pPr>
+    <w:rPr>
+      <w:sz w:val="18"/>
+      <w:szCs w:val="18"/>
+    </w:rPr>
+  </w:style>
+  <w:style w:type="character" w:customStyle="1" w:styleId="Char0">
+    <w:name w:val="脚注文本 Char"/>
+    <w:link w:val="a6"/>
+    <w:semiHidden/>
+    <w:rsid w:val="00636473"/>
+    <w:rPr>
+      <w:rFonts w:ascii="Calibri" w:hAnsi="Calibri" w:cs="黑体"/>
+      <w:kern w:val="2"/>
+      <w:sz w:val="18"/>
+      <w:szCs w:val="18"/>
+    </w:rPr>
+  </w:style>
+  <w:style w:type="character" w:styleId="a7">
+    <w:name w:val="footnote reference"/>
+    <w:semiHidden/>
+    <w:unhideWhenUsed/>
+    <w:rsid w:val="00636473"/>
+    <w:rPr>
+      <w:vertAlign w:val="superscript"/>
+    </w:rPr>
+  </w:style>
+  <w:style w:type="character" w:customStyle="1" w:styleId="2Char">
+    <w:name w:val="标题 2 Char"/>
+    <w:link w:val="2"/>
+    <w:uiPriority w:val="9"/>
+    <w:rsid w:val="003A3300"/>
+    <w:rPr>
+      <w:rFonts w:ascii="Cambria" w:eastAsia="宋体" w:hAnsi="Cambria" w:cs="Times New Roman"/>
+      <w:b/>
+      <w:bCs/>
+      <w:kern w:val="2"/>
+      <w:sz w:val="32"/>
+      <w:szCs w:val="32"/>
+    </w:rPr>
+  </w:style>
+  <w:style w:type="character" w:customStyle="1" w:styleId="3Char">
+    <w:name w:val="标题 3 Char"/>
+    <w:link w:val="3"/>
+    <w:uiPriority w:val="9"/>
+    <w:rsid w:val="003A3300"/>
+    <w:rPr>
+      <w:rFonts w:ascii="Calibri" w:hAnsi="Calibri" w:cs="黑体"/>
+      <w:b/>
+      <w:bCs/>
+      <w:kern w:val="2"/>
+      <w:sz w:val="32"/>
+      <w:szCs w:val="32"/>
+    </w:rPr>
+  </w:style>
+  <w:style w:type="character" w:customStyle="1" w:styleId="4Char">
+    <w:name w:val="标题 4 Char"/>
+    <w:link w:val="4"/>
+    <w:uiPriority w:val="9"/>
+    <w:semiHidden/>
+    <w:rsid w:val="003A3300"/>
+    <w:rPr>
+      <w:rFonts w:ascii="Cambria" w:eastAsia="宋体" w:hAnsi="Cambria" w:cs="Times New Roman"/>
+      <w:b/>
+      <w:bCs/>
+      <w:kern w:val="2"/>
+      <w:sz w:val="28"/>
+      <w:szCs w:val="28"/>
+    </w:rPr>
+  </w:style>
+  <w:style w:type="character" w:customStyle="1" w:styleId="5Char">
+    <w:name w:val="标题 5 Char"/>
+    <w:link w:val="5"/>
+    <w:uiPriority w:val="9"/>
+    <w:semiHidden/>
+    <w:rsid w:val="003A3300"/>
+    <w:rPr>
+      <w:rFonts w:ascii="Calibri" w:hAnsi="Calibri" w:cs="黑体"/>
+      <w:b/>
+      <w:bCs/>
+      <w:kern w:val="2"/>
+      <w:sz w:val="28"/>
+      <w:szCs w:val="28"/>
+    </w:rPr>
+  </w:style>
+  <w:style w:type="character" w:customStyle="1" w:styleId="6Char">
+    <w:name w:val="标题 6 Char"/>
+    <w:link w:val="6"/>
+    <w:uiPriority w:val="9"/>
+    <w:semiHidden/>
+    <w:rsid w:val="003A3300"/>
+    <w:rPr>
+      <w:rFonts w:ascii="Cambria" w:eastAsia="宋体" w:hAnsi="Cambria" w:cs="Times New Roman"/>
+      <w:b/>
+      <w:bCs/>
+      <w:kern w:val="2"/>
+      <w:sz w:val="24"/>
+      <w:szCs w:val="24"/>
+    </w:rPr>
+  </w:style>
+  <w:style w:type="character" w:customStyle="1" w:styleId="7Char">
+    <w:name w:val="标题 7 Char"/>
+    <w:link w:val="7"/>
+    <w:uiPriority w:val="9"/>
+    <w:semiHidden/>
+    <w:rsid w:val="003A3300"/>
+    <w:rPr>
+      <w:rFonts w:ascii="Calibri" w:hAnsi="Calibri" w:cs="黑体"/>
+      <w:b/>
+      <w:bCs/>
+      <w:kern w:val="2"/>
+      <w:sz w:val="24"/>
+      <w:szCs w:val="24"/>
+    </w:rPr>
+  </w:style>
+  <w:style w:type="character" w:customStyle="1" w:styleId="8Char">
+    <w:name w:val="标题 8 Char"/>
+    <w:link w:val="8"/>
+    <w:uiPriority w:val="9"/>
+    <w:semiHidden/>
+    <w:rsid w:val="003A3300"/>
+    <w:rPr>
+      <w:rFonts w:ascii="Cambria" w:eastAsia="宋体" w:hAnsi="Cambria" w:cs="Times New Roman"/>
+      <w:kern w:val="2"/>
+      <w:sz w:val="24"/>
+      <w:szCs w:val="24"/>
+    </w:rPr>
+  </w:style>
+  <w:style w:type="character" w:customStyle="1" w:styleId="9Char">
+    <w:name w:val="标题 9 Char"/>
+    <w:link w:val="9"/>
+    <w:uiPriority w:val="9"/>
+    <w:semiHidden/>
+    <w:rsid w:val="003A3300"/>
+    <w:rPr>
+      <w:rFonts w:ascii="Cambria" w:eastAsia="宋体" w:hAnsi="Cambria" w:cs="Times New Roman"/>
+      <w:kern w:val="2"/>
+      <w:sz w:val="21"/>
+      <w:szCs w:val="21"/>
+    </w:rPr>
+  </w:style>
+  <w:style w:type="paragraph" w:styleId="a8">
+    <w:name w:val="header"/>
+    <w:basedOn w:val="a"/>
+    <w:link w:val="Char1"/>
+    <w:unhideWhenUsed/>
+    <w:rsid w:val="00CC60F3"/>
+    <w:pPr>
+      <w:pBdr>
+        <w:bottom w:val="single" w:sz="6" w:space="1" w:color="auto"/>
+      </w:pBdr>
+      <w:tabs>
+        <w:tab w:val="center" w:pos="4153"/>
+        <w:tab w:val="right" w:pos="8306"/>
+      </w:tabs>
+      <w:snapToGrid w:val="0"/>
+      <w:jc w:val="center"/>
+    </w:pPr>
+    <w:rPr>
+      <w:sz w:val="18"/>
+      <w:szCs w:val="18"/>
+    </w:rPr>
+  </w:style>
+  <w:style w:type="character" w:customStyle="1" w:styleId="Char1">
+    <w:name w:val="页眉 Char"/>
+    <w:link w:val="a8"/>
+    <w:rsid w:val="00CC60F3"/>
+    <w:rPr>
+      <w:rFonts w:ascii="Calibri" w:hAnsi="Calibri" w:cs="黑体"/>
+      <w:kern w:val="2"/>
+      <w:sz w:val="18"/>
+      <w:szCs w:val="18"/>
+    </w:rPr>
+  </w:style>
+  <w:style w:type="paragraph" w:styleId="a9">
+    <w:name w:val="footer"/>
+    <w:basedOn w:val="a"/>
+    <w:link w:val="Char2"/>
+    <w:unhideWhenUsed/>
+    <w:rsid w:val="00CC60F3"/>
+    <w:pPr>
+      <w:tabs>
+        <w:tab w:val="center" w:pos="4153"/>
+        <w:tab w:val="right" w:pos="8306"/>
+      </w:tabs>
+      <w:snapToGrid w:val="0"/>
+      <w:jc w:val="left"/>
+    </w:pPr>
+    <w:rPr>
+      <w:sz w:val="18"/>
+      <w:szCs w:val="18"/>
+    </w:rPr>
+  </w:style>
+  <w:style w:type="character" w:customStyle="1" w:styleId="Char2">
+    <w:name w:val="页脚 Char"/>
+    <w:link w:val="a9"/>
+    <w:rsid w:val="00CC60F3"/>
+    <w:rPr>
+      <w:rFonts w:ascii="Calibri" w:hAnsi="Calibri" w:cs="黑体"/>
+      <w:kern w:val="2"/>
+      <w:sz w:val="18"/>
+      <w:szCs w:val="18"/>
+    </w:rPr>
+  </w:style>
+  <w:style w:type="paragraph" w:styleId="TOC">
+    <w:name w:val="TOC Heading"/>
+    <w:basedOn w:val="1"/>
+    <w:next w:val="a"/>
+    <w:uiPriority w:val="39"/>
+    <w:unhideWhenUsed/>
+    <w:qFormat/>
+    <w:rsid w:val="001500CF"/>
+    <w:pPr>
+      <w:widowControl/>
+      <w:numPr>
+        <w:numId w:val="0"/>
+      </w:numPr>
+      <w:spacing w:before="240" w:after="0" w:line="259" w:lineRule="auto"/>
+      <w:jc w:val="left"/>
+      <w:outlineLvl w:val="9"/>
+    </w:pPr>
+    <w:rPr>
+      <w:rFonts w:ascii="Calibri Light" w:hAnsi="Calibri Light" w:cs="Times New Roman"/>
+      <w:b w:val="0"/>
+      <w:bCs w:val="0"/>
+      <w:color w:val="2E74B5"/>
+      <w:kern w:val="0"/>
+      <w:sz w:val="32"/>
+      <w:szCs w:val="32"/>
+    </w:rPr>
+  </w:style>
+  <w:style w:type="paragraph" w:styleId="10">
+    <w:name w:val="toc 1"/>
+    <w:basedOn w:val="a"/>
+    <w:next w:val="a"/>
+    <w:autoRedefine/>
+    <w:uiPriority w:val="39"/>
+    <w:unhideWhenUsed/>
+    <w:rsid w:val="001500CF"/>
+  </w:style>
+  <w:style w:type="paragraph" w:styleId="20">
+    <w:name w:val="toc 2"/>
+    <w:basedOn w:val="a"/>
+    <w:next w:val="a"/>
+    <w:autoRedefine/>
+    <w:uiPriority w:val="39"/>
+    <w:unhideWhenUsed/>
+    <w:rsid w:val="001500CF"/>
+    <w:pPr>
+      <w:ind w:leftChars="200" w:left="420"/>
+    </w:pPr>
+  </w:style>
+  <w:style w:type="character" w:styleId="aa">
+    <w:name w:val="Hyperlink"/>
+    <w:uiPriority w:val="99"/>
+    <w:unhideWhenUsed/>
+    <w:rsid w:val="001500CF"/>
+    <w:rPr>
+      <w:color w:val="0563C1"/>
+      <w:u w:val="single"/>
     </w:rPr>
   </w:style>
 </w:styles>
@@ -2013,10 +6234,22 @@
 </s:customData>
 </file>
 
+<file path=customXml/item2.xml><?xml version="1.0" encoding="utf-8"?>
+<b:Sources xmlns:b="http://schemas.openxmlformats.org/officeDocument/2006/bibliography" xmlns="http://schemas.openxmlformats.org/officeDocument/2006/bibliography" SelectedStyle="\APASixthEditionOfficeOnline.xsl" StyleName="APA" Version="6"/>
+</file>
+
 <file path=customXml/itemProps1.xml><?xml version="1.0" encoding="utf-8"?>
 <ds:datastoreItem xmlns:ds="http://schemas.openxmlformats.org/officeDocument/2006/customXml" ds:itemID="{B1977F7D-205B-4081-913C-38D41E755F92}">
   <ds:schemaRefs>
     <ds:schemaRef ds:uri="http://www.wps.cn/officeDocument/2013/wpsCustomData"/>
   </ds:schemaRefs>
 </ds:datastoreItem>
+</file>
+
+<file path=customXml/itemProps2.xml><?xml version="1.0" encoding="utf-8"?>
+<ds:datastoreItem xmlns:ds="http://schemas.openxmlformats.org/officeDocument/2006/customXml" ds:itemID="{9BF3FABE-06BC-4905-8E95-E2802D983978}">
+  <ds:schemaRefs>
+    <ds:schemaRef ds:uri="http://schemas.openxmlformats.org/officeDocument/2006/bibliography"/>
+  </ds:schemaRefs>
+</ds:datastoreItem>
 </file>
</xml_diff>